<commit_message>
Committer: Robert Marco <robertomarcosanchez@MacBook-Pro-de-Robert.local>  On branch master 	modified:   Documentacion/2_Analizador_lexico.docx 	modified:   Lexico/lexico.l
</commit_message>
<xml_diff>
--- a/Documentacion/2_Analizador_lexico.docx
+++ b/Documentacion/2_Analizador_lexico.docx
@@ -57,7 +57,6 @@
           <w:p>
             <w:pPr>
               <w:pStyle w:val="Sinespaciado1"/>
-              <w:jc w:val="both"/>
               <w:rPr>
                 <w:rFonts w:ascii="Cambria" w:hAnsi="Cambria"/>
                 <w:sz w:val="76"/>
@@ -74,6 +73,8 @@
               </w:rPr>
               <w:t>Analizador Léxico con FLEX</w:t>
             </w:r>
+            <w:bookmarkStart w:id="0" w:name="_GoBack"/>
+            <w:bookmarkEnd w:id="0"/>
           </w:p>
         </w:tc>
         <w:tc>
@@ -414,6 +415,7 @@
           <w:ilvl w:val="0"/>
           <w:numId w:val="19"/>
         </w:numPr>
+        <w:jc w:val="both"/>
         <w:rPr>
           <w:rFonts w:ascii="Cambria" w:hAnsi="Cambria"/>
           <w:b w:val="0"/>
@@ -429,7 +431,16 @@
           <w:sz w:val="24"/>
           <w:u w:val="none"/>
         </w:rPr>
-        <w:t>Expresiones regulares del lenguaje  ………………………...</w:t>
+        <w:t>Exp</w:t>
+      </w:r>
+      <w:r>
+        <w:rPr>
+          <w:rFonts w:ascii="Cambria" w:hAnsi="Cambria"/>
+          <w:b w:val="0"/>
+          <w:sz w:val="24"/>
+          <w:u w:val="none"/>
+        </w:rPr>
+        <w:t>resiones regulares del lenguaje ……………………………………..</w:t>
       </w:r>
       <w:r>
         <w:rPr>
@@ -454,6 +465,7 @@
     <w:p>
       <w:pPr>
         <w:ind w:firstLine="1420"/>
+        <w:jc w:val="both"/>
         <w:rPr>
           <w:rFonts w:ascii="Cambria" w:hAnsi="Cambria"/>
         </w:rPr>
@@ -466,8 +478,10 @@
           <w:ilvl w:val="0"/>
           <w:numId w:val="19"/>
         </w:numPr>
-        <w:rPr>
-          <w:rFonts w:ascii="Cambria" w:hAnsi="Cambria"/>
+        <w:jc w:val="both"/>
+        <w:rPr>
+          <w:rFonts w:ascii="Cambria" w:hAnsi="Cambria"/>
+          <w:i/>
         </w:rPr>
       </w:pPr>
       <w:r>
@@ -476,14 +490,50 @@
         </w:rPr>
         <w:t>Analizador Léxico</w:t>
       </w:r>
+      <w:r>
+        <w:rPr>
+          <w:rFonts w:ascii="Cambria" w:hAnsi="Cambria"/>
+        </w:rPr>
+        <w:t xml:space="preserve"> ……………………………………………………………….</w:t>
+      </w:r>
+      <w:r>
+        <w:rPr>
+          <w:rFonts w:ascii="Cambria" w:hAnsi="Cambria"/>
+        </w:rPr>
+        <w:tab/>
+      </w:r>
+      <w:r>
+        <w:rPr>
+          <w:rFonts w:ascii="Cambria" w:hAnsi="Cambria"/>
+          <w:i/>
+        </w:rPr>
+        <w:t>Página</w:t>
+      </w:r>
+      <w:r>
+        <w:rPr>
+          <w:rFonts w:ascii="Cambria" w:hAnsi="Cambria"/>
+          <w:i/>
+        </w:rPr>
+        <w:t xml:space="preserve"> 5</w:t>
+      </w:r>
+    </w:p>
+    <w:p>
+      <w:pPr>
+        <w:jc w:val="both"/>
+        <w:rPr>
+          <w:rFonts w:ascii="Cambria" w:hAnsi="Cambria"/>
+          <w:i/>
+        </w:rPr>
+      </w:pPr>
     </w:p>
     <w:p>
       <w:pPr>
         <w:pStyle w:val="Prrafodelista"/>
         <w:numPr>
-          <w:ilvl w:val="2"/>
-          <w:numId w:val="19"/>
+          <w:ilvl w:val="1"/>
+          <w:numId w:val="26"/>
         </w:numPr>
+        <w:jc w:val="both"/>
         <w:rPr>
           <w:rFonts w:ascii="Cambria" w:hAnsi="Cambria"/>
           <w:i/>
@@ -505,9 +555,10 @@
       <w:pPr>
         <w:pStyle w:val="Prrafodelista"/>
         <w:numPr>
-          <w:ilvl w:val="2"/>
-          <w:numId w:val="19"/>
+          <w:ilvl w:val="1"/>
+          <w:numId w:val="26"/>
         </w:numPr>
+        <w:jc w:val="both"/>
         <w:rPr>
           <w:rFonts w:ascii="Cambria" w:hAnsi="Cambria"/>
           <w:i/>
@@ -529,9 +580,10 @@
       <w:pPr>
         <w:pStyle w:val="Prrafodelista"/>
         <w:numPr>
-          <w:ilvl w:val="2"/>
-          <w:numId w:val="19"/>
+          <w:ilvl w:val="1"/>
+          <w:numId w:val="26"/>
         </w:numPr>
+        <w:jc w:val="both"/>
         <w:rPr>
           <w:rFonts w:ascii="Cambria" w:hAnsi="Cambria"/>
           <w:i/>
@@ -553,9 +605,10 @@
       <w:pPr>
         <w:pStyle w:val="Ttulo1"/>
         <w:numPr>
-          <w:ilvl w:val="2"/>
-          <w:numId w:val="19"/>
+          <w:ilvl w:val="1"/>
+          <w:numId w:val="26"/>
         </w:numPr>
+        <w:jc w:val="both"/>
         <w:rPr>
           <w:rFonts w:ascii="Cambria" w:hAnsi="Cambria"/>
           <w:b w:val="0"/>
@@ -594,9 +647,10 @@
       <w:pPr>
         <w:pStyle w:val="Prrafodelista"/>
         <w:numPr>
-          <w:ilvl w:val="2"/>
-          <w:numId w:val="19"/>
+          <w:ilvl w:val="1"/>
+          <w:numId w:val="26"/>
         </w:numPr>
+        <w:jc w:val="both"/>
         <w:rPr>
           <w:rFonts w:ascii="Cambria" w:hAnsi="Cambria"/>
           <w:i/>
@@ -618,9 +672,10 @@
       <w:pPr>
         <w:pStyle w:val="Prrafodelista"/>
         <w:numPr>
-          <w:ilvl w:val="2"/>
-          <w:numId w:val="19"/>
+          <w:ilvl w:val="1"/>
+          <w:numId w:val="26"/>
         </w:numPr>
+        <w:jc w:val="both"/>
         <w:rPr>
           <w:rFonts w:ascii="Cambria" w:hAnsi="Cambria"/>
           <w:i/>
@@ -640,6 +695,7 @@
     </w:p>
     <w:p>
       <w:pPr>
+        <w:jc w:val="both"/>
         <w:rPr>
           <w:rFonts w:ascii="Cambria" w:hAnsi="Cambria"/>
         </w:rPr>
@@ -652,8 +708,10 @@
           <w:ilvl w:val="0"/>
           <w:numId w:val="19"/>
         </w:numPr>
-        <w:rPr>
-          <w:rFonts w:ascii="Cambria" w:hAnsi="Cambria"/>
+        <w:jc w:val="both"/>
+        <w:rPr>
+          <w:rFonts w:ascii="Cambria" w:hAnsi="Cambria"/>
+          <w:i/>
         </w:rPr>
       </w:pPr>
       <w:proofErr w:type="spellStart"/>
@@ -670,14 +728,51 @@
         </w:rPr>
         <w:t xml:space="preserve"> / Flex</w:t>
       </w:r>
+      <w:r>
+        <w:rPr>
+          <w:rFonts w:ascii="Cambria" w:hAnsi="Cambria"/>
+        </w:rPr>
+        <w:t xml:space="preserve"> ……………………………………………………………………………</w:t>
+      </w:r>
+      <w:r>
+        <w:rPr>
+          <w:rFonts w:ascii="Cambria" w:hAnsi="Cambria"/>
+        </w:rPr>
+        <w:tab/>
+      </w:r>
+      <w:r>
+        <w:rPr>
+          <w:rFonts w:ascii="Cambria" w:hAnsi="Cambria"/>
+          <w:i/>
+        </w:rPr>
+        <w:t>Pá</w:t>
+      </w:r>
+      <w:r>
+        <w:rPr>
+          <w:rFonts w:ascii="Cambria" w:hAnsi="Cambria"/>
+          <w:i/>
+        </w:rPr>
+        <w:t>gina 7</w:t>
+      </w:r>
+    </w:p>
+    <w:p>
+      <w:pPr>
+        <w:pStyle w:val="Prrafodelista"/>
+        <w:jc w:val="both"/>
+        <w:rPr>
+          <w:rFonts w:ascii="Cambria" w:hAnsi="Cambria"/>
+          <w:i/>
+        </w:rPr>
+      </w:pPr>
     </w:p>
     <w:p>
       <w:pPr>
         <w:pStyle w:val="Prrafodelista"/>
         <w:numPr>
           <w:ilvl w:val="2"/>
-          <w:numId w:val="19"/>
+          <w:numId w:val="27"/>
         </w:numPr>
+        <w:jc w:val="both"/>
         <w:rPr>
           <w:rFonts w:ascii="Cambria" w:hAnsi="Cambria"/>
           <w:i/>
@@ -700,8 +795,9 @@
         <w:pStyle w:val="Prrafodelista"/>
         <w:numPr>
           <w:ilvl w:val="2"/>
-          <w:numId w:val="19"/>
+          <w:numId w:val="27"/>
         </w:numPr>
+        <w:jc w:val="both"/>
         <w:rPr>
           <w:rFonts w:ascii="Cambria" w:hAnsi="Cambria"/>
           <w:i/>
@@ -724,8 +820,9 @@
         <w:pStyle w:val="Prrafodelista"/>
         <w:numPr>
           <w:ilvl w:val="2"/>
-          <w:numId w:val="19"/>
+          <w:numId w:val="27"/>
         </w:numPr>
+        <w:jc w:val="both"/>
         <w:rPr>
           <w:rFonts w:ascii="Cambria" w:hAnsi="Cambria"/>
           <w:i/>
@@ -748,8 +845,9 @@
         <w:pStyle w:val="Prrafodelista"/>
         <w:numPr>
           <w:ilvl w:val="2"/>
-          <w:numId w:val="19"/>
+          <w:numId w:val="27"/>
         </w:numPr>
+        <w:jc w:val="both"/>
         <w:rPr>
           <w:rFonts w:ascii="Cambria" w:hAnsi="Cambria"/>
           <w:i/>
@@ -783,8 +881,9 @@
         <w:pStyle w:val="Prrafodelista"/>
         <w:numPr>
           <w:ilvl w:val="2"/>
-          <w:numId w:val="19"/>
+          <w:numId w:val="27"/>
         </w:numPr>
+        <w:jc w:val="both"/>
         <w:rPr>
           <w:rFonts w:ascii="Cambria" w:hAnsi="Cambria"/>
         </w:rPr>
@@ -873,18 +972,7 @@
           <w:szCs w:val="44"/>
           <w:u w:val="none"/>
         </w:rPr>
-        <w:t>esiones</w:t>
-      </w:r>
-      <w:bookmarkStart w:id="0" w:name="_GoBack"/>
-      <w:bookmarkEnd w:id="0"/>
-      <w:r>
-        <w:rPr>
-          <w:rFonts w:ascii="Cambria" w:hAnsi="Cambria"/>
-          <w:sz w:val="44"/>
-          <w:szCs w:val="44"/>
-          <w:u w:val="none"/>
-        </w:rPr>
-        <w:t xml:space="preserve"> regulares del lenguaje </w:t>
+        <w:t xml:space="preserve">esiones regulares del lenguaje </w:t>
       </w:r>
     </w:p>
     <w:p>
@@ -914,9 +1002,976 @@
     </w:p>
     <w:p>
       <w:pPr>
+        <w:jc w:val="both"/>
+        <w:rPr>
+          <w:rFonts w:ascii="Lucida Console" w:hAnsi="Lucida Console"/>
+          <w:noProof/>
+          <w:sz w:val="18"/>
+          <w:szCs w:val="18"/>
+          <w:lang w:eastAsia="es-ES_tradnl"/>
+        </w:rPr>
+      </w:pPr>
+      <w:r>
+        <w:rPr>
+          <w:rFonts w:ascii="Lucida Console" w:hAnsi="Lucida Console"/>
+          <w:noProof/>
+          <w:sz w:val="18"/>
+          <w:szCs w:val="18"/>
+          <w:lang w:eastAsia="es-ES_tradnl"/>
+        </w:rPr>
+        <w:t>Tipos de datos</w:t>
+      </w:r>
+    </w:p>
+    <w:p>
+      <w:pPr>
+        <w:jc w:val="both"/>
         <w:rPr>
           <w:noProof/>
           <w:lang w:eastAsia="es-ES_tradnl"/>
+        </w:rPr>
+      </w:pPr>
+    </w:p>
+    <w:p>
+      <w:pPr>
+        <w:numPr>
+          <w:ilvl w:val="0"/>
+          <w:numId w:val="22"/>
+        </w:numPr>
+        <w:jc w:val="both"/>
+        <w:rPr>
+          <w:rFonts w:ascii="Lucida Console" w:hAnsi="Lucida Console"/>
+          <w:sz w:val="18"/>
+          <w:szCs w:val="18"/>
+        </w:rPr>
+      </w:pPr>
+      <w:r>
+        <w:rPr>
+          <w:rFonts w:ascii="Lucida Console" w:hAnsi="Lucida Console"/>
+          <w:b/>
+          <w:sz w:val="18"/>
+          <w:szCs w:val="18"/>
+        </w:rPr>
+        <w:t>letra</w:t>
+      </w:r>
+      <w:r>
+        <w:rPr>
+          <w:rFonts w:ascii="Lucida Console" w:hAnsi="Lucida Console"/>
+          <w:sz w:val="18"/>
+          <w:szCs w:val="18"/>
+        </w:rPr>
+        <w:t xml:space="preserve"> [a-</w:t>
+      </w:r>
+      <w:proofErr w:type="spellStart"/>
+      <w:r>
+        <w:rPr>
+          <w:rFonts w:ascii="Lucida Console" w:hAnsi="Lucida Console"/>
+          <w:sz w:val="18"/>
+          <w:szCs w:val="18"/>
+        </w:rPr>
+        <w:t>za</w:t>
+      </w:r>
+      <w:proofErr w:type="spellEnd"/>
+      <w:r>
+        <w:rPr>
+          <w:rFonts w:ascii="Lucida Console" w:hAnsi="Lucida Console"/>
+          <w:sz w:val="18"/>
+          <w:szCs w:val="18"/>
+        </w:rPr>
+        <w:t>-z_]</w:t>
+      </w:r>
+    </w:p>
+    <w:p>
+      <w:pPr>
+        <w:numPr>
+          <w:ilvl w:val="0"/>
+          <w:numId w:val="22"/>
+        </w:numPr>
+        <w:jc w:val="both"/>
+        <w:rPr>
+          <w:rFonts w:ascii="Lucida Console" w:hAnsi="Lucida Console"/>
+          <w:sz w:val="18"/>
+          <w:szCs w:val="18"/>
+        </w:rPr>
+      </w:pPr>
+      <w:r>
+        <w:rPr>
+          <w:rFonts w:ascii="Lucida Console" w:hAnsi="Lucida Console"/>
+          <w:sz w:val="18"/>
+          <w:szCs w:val="18"/>
+        </w:rPr>
+        <w:t>digito0</w:t>
+      </w:r>
+      <w:r>
+        <w:rPr>
+          <w:rFonts w:ascii="Lucida Console" w:hAnsi="Lucida Console"/>
+          <w:sz w:val="18"/>
+          <w:szCs w:val="18"/>
+        </w:rPr>
+        <w:t xml:space="preserve"> [0-9]</w:t>
+      </w:r>
+    </w:p>
+    <w:p>
+      <w:pPr>
+        <w:numPr>
+          <w:ilvl w:val="0"/>
+          <w:numId w:val="22"/>
+        </w:numPr>
+        <w:jc w:val="both"/>
+        <w:rPr>
+          <w:rFonts w:ascii="Lucida Console" w:hAnsi="Lucida Console"/>
+          <w:sz w:val="18"/>
+          <w:szCs w:val="18"/>
+        </w:rPr>
+      </w:pPr>
+      <w:r>
+        <w:rPr>
+          <w:rFonts w:ascii="Lucida Console" w:hAnsi="Lucida Console"/>
+          <w:sz w:val="18"/>
+          <w:szCs w:val="18"/>
+        </w:rPr>
+        <w:t>digito</w:t>
+      </w:r>
+      <w:r>
+        <w:rPr>
+          <w:rFonts w:ascii="Lucida Console" w:hAnsi="Lucida Console"/>
+          <w:sz w:val="18"/>
+          <w:szCs w:val="18"/>
+        </w:rPr>
+        <w:t xml:space="preserve"> [1-9]</w:t>
+      </w:r>
+    </w:p>
+    <w:p>
+      <w:pPr>
+        <w:numPr>
+          <w:ilvl w:val="0"/>
+          <w:numId w:val="22"/>
+        </w:numPr>
+        <w:jc w:val="both"/>
+        <w:rPr>
+          <w:rFonts w:ascii="Lucida Console" w:hAnsi="Lucida Console"/>
+          <w:sz w:val="18"/>
+          <w:szCs w:val="18"/>
+        </w:rPr>
+      </w:pPr>
+      <w:proofErr w:type="spellStart"/>
+      <w:r>
+        <w:rPr>
+          <w:rFonts w:ascii="Lucida Console" w:hAnsi="Lucida Console"/>
+          <w:b/>
+          <w:sz w:val="18"/>
+          <w:szCs w:val="18"/>
+        </w:rPr>
+        <w:t>letdig</w:t>
+      </w:r>
+      <w:proofErr w:type="spellEnd"/>
+      <w:r>
+        <w:rPr>
+          <w:rFonts w:ascii="Lucida Console" w:hAnsi="Lucida Console"/>
+          <w:b/>
+          <w:sz w:val="18"/>
+          <w:szCs w:val="18"/>
+        </w:rPr>
+        <w:t xml:space="preserve"> </w:t>
+      </w:r>
+      <w:r>
+        <w:rPr>
+          <w:rFonts w:ascii="Lucida Console" w:hAnsi="Lucida Console"/>
+          <w:sz w:val="18"/>
+          <w:szCs w:val="18"/>
+        </w:rPr>
+        <w:t>{letra}|</w:t>
+      </w:r>
+      <w:r>
+        <w:rPr>
+          <w:rFonts w:ascii="Lucida Console" w:hAnsi="Lucida Console"/>
+          <w:sz w:val="18"/>
+          <w:szCs w:val="18"/>
+        </w:rPr>
+        <w:t>{digito0}</w:t>
+      </w:r>
+    </w:p>
+    <w:p>
+      <w:pPr>
+        <w:ind w:left="720"/>
+        <w:jc w:val="both"/>
+        <w:rPr>
+          <w:rFonts w:ascii="Lucida Console" w:hAnsi="Lucida Console"/>
+          <w:sz w:val="18"/>
+          <w:szCs w:val="18"/>
+        </w:rPr>
+      </w:pPr>
+    </w:p>
+    <w:p>
+      <w:pPr>
+        <w:numPr>
+          <w:ilvl w:val="0"/>
+          <w:numId w:val="22"/>
+        </w:numPr>
+        <w:jc w:val="both"/>
+        <w:rPr>
+          <w:rFonts w:ascii="Lucida Console" w:hAnsi="Lucida Console"/>
+          <w:sz w:val="18"/>
+          <w:szCs w:val="18"/>
+        </w:rPr>
+      </w:pPr>
+      <w:proofErr w:type="spellStart"/>
+      <w:r>
+        <w:rPr>
+          <w:rFonts w:ascii="Lucida Console" w:hAnsi="Lucida Console"/>
+          <w:sz w:val="18"/>
+          <w:szCs w:val="18"/>
+        </w:rPr>
+        <w:t>hexa</w:t>
+      </w:r>
+      <w:proofErr w:type="spellEnd"/>
+      <w:r>
+        <w:rPr>
+          <w:rFonts w:ascii="Lucida Console" w:hAnsi="Lucida Console"/>
+          <w:sz w:val="18"/>
+          <w:szCs w:val="18"/>
+        </w:rPr>
+        <w:t xml:space="preserve"> [a-fa-f0-9]</w:t>
+      </w:r>
+    </w:p>
+    <w:p>
+      <w:pPr>
+        <w:numPr>
+          <w:ilvl w:val="0"/>
+          <w:numId w:val="22"/>
+        </w:numPr>
+        <w:jc w:val="both"/>
+        <w:rPr>
+          <w:rFonts w:ascii="Lucida Console" w:hAnsi="Lucida Console"/>
+          <w:sz w:val="18"/>
+          <w:szCs w:val="18"/>
+        </w:rPr>
+      </w:pPr>
+      <w:r>
+        <w:rPr>
+          <w:rFonts w:ascii="Lucida Console" w:hAnsi="Lucida Console"/>
+          <w:sz w:val="18"/>
+          <w:szCs w:val="18"/>
+        </w:rPr>
+        <w:t>oct</w:t>
+      </w:r>
+      <w:r>
+        <w:rPr>
+          <w:rFonts w:ascii="Lucida Console" w:hAnsi="Lucida Console"/>
+          <w:sz w:val="18"/>
+          <w:szCs w:val="18"/>
+        </w:rPr>
+        <w:t xml:space="preserve"> [0-7] </w:t>
+      </w:r>
+    </w:p>
+    <w:p>
+      <w:pPr>
+        <w:jc w:val="both"/>
+        <w:rPr>
+          <w:rFonts w:ascii="Lucida Console" w:hAnsi="Lucida Console"/>
+          <w:sz w:val="18"/>
+          <w:szCs w:val="18"/>
+        </w:rPr>
+      </w:pPr>
+    </w:p>
+    <w:p>
+      <w:pPr>
+        <w:numPr>
+          <w:ilvl w:val="0"/>
+          <w:numId w:val="22"/>
+        </w:numPr>
+        <w:jc w:val="both"/>
+        <w:rPr>
+          <w:rFonts w:ascii="Lucida Console" w:hAnsi="Lucida Console"/>
+          <w:sz w:val="18"/>
+          <w:szCs w:val="18"/>
+        </w:rPr>
+      </w:pPr>
+      <w:r>
+        <w:rPr>
+          <w:rFonts w:ascii="Lucida Console" w:hAnsi="Lucida Console"/>
+          <w:b/>
+          <w:sz w:val="18"/>
+          <w:szCs w:val="18"/>
+        </w:rPr>
+        <w:t>decimal</w:t>
+      </w:r>
+      <w:r>
+        <w:rPr>
+          <w:rFonts w:ascii="Lucida Console" w:hAnsi="Lucida Console"/>
+          <w:sz w:val="18"/>
+          <w:szCs w:val="18"/>
+        </w:rPr>
+        <w:t xml:space="preserve"> {digito}{digito0}*</w:t>
+      </w:r>
+    </w:p>
+    <w:p>
+      <w:pPr>
+        <w:numPr>
+          <w:ilvl w:val="0"/>
+          <w:numId w:val="22"/>
+        </w:numPr>
+        <w:jc w:val="both"/>
+        <w:rPr>
+          <w:rFonts w:ascii="Lucida Console" w:hAnsi="Lucida Console"/>
+          <w:sz w:val="18"/>
+          <w:szCs w:val="18"/>
+        </w:rPr>
+      </w:pPr>
+      <w:r>
+        <w:rPr>
+          <w:rFonts w:ascii="Lucida Console" w:hAnsi="Lucida Console"/>
+          <w:b/>
+          <w:sz w:val="18"/>
+          <w:szCs w:val="18"/>
+        </w:rPr>
+        <w:t>octal</w:t>
+      </w:r>
+      <w:r>
+        <w:rPr>
+          <w:rFonts w:ascii="Lucida Console" w:hAnsi="Lucida Console"/>
+          <w:sz w:val="18"/>
+          <w:szCs w:val="18"/>
+        </w:rPr>
+        <w:t xml:space="preserve"> 0{oct}*</w:t>
+      </w:r>
+    </w:p>
+    <w:p>
+      <w:pPr>
+        <w:numPr>
+          <w:ilvl w:val="0"/>
+          <w:numId w:val="22"/>
+        </w:numPr>
+        <w:jc w:val="both"/>
+        <w:rPr>
+          <w:rFonts w:ascii="Lucida Console" w:hAnsi="Lucida Console"/>
+          <w:sz w:val="18"/>
+          <w:szCs w:val="18"/>
+        </w:rPr>
+      </w:pPr>
+      <w:r>
+        <w:rPr>
+          <w:rFonts w:ascii="Lucida Console" w:hAnsi="Lucida Console"/>
+          <w:b/>
+          <w:sz w:val="18"/>
+          <w:szCs w:val="18"/>
+        </w:rPr>
+        <w:t>hexadecimal</w:t>
+      </w:r>
+      <w:r>
+        <w:rPr>
+          <w:rFonts w:ascii="Lucida Console" w:hAnsi="Lucida Console"/>
+          <w:sz w:val="18"/>
+          <w:szCs w:val="18"/>
+        </w:rPr>
+        <w:t xml:space="preserve"> [0x|0x]{</w:t>
+      </w:r>
+      <w:proofErr w:type="spellStart"/>
+      <w:r>
+        <w:rPr>
+          <w:rFonts w:ascii="Lucida Console" w:hAnsi="Lucida Console"/>
+          <w:sz w:val="18"/>
+          <w:szCs w:val="18"/>
+        </w:rPr>
+        <w:t>hexa</w:t>
+      </w:r>
+      <w:proofErr w:type="spellEnd"/>
+      <w:r>
+        <w:rPr>
+          <w:rFonts w:ascii="Lucida Console" w:hAnsi="Lucida Console"/>
+          <w:sz w:val="18"/>
+          <w:szCs w:val="18"/>
+        </w:rPr>
+        <w:t>}{</w:t>
+      </w:r>
+      <w:proofErr w:type="spellStart"/>
+      <w:r>
+        <w:rPr>
+          <w:rFonts w:ascii="Lucida Console" w:hAnsi="Lucida Console"/>
+          <w:sz w:val="18"/>
+          <w:szCs w:val="18"/>
+        </w:rPr>
+        <w:t>hexa</w:t>
+      </w:r>
+      <w:proofErr w:type="spellEnd"/>
+      <w:r>
+        <w:rPr>
+          <w:rFonts w:ascii="Lucida Console" w:hAnsi="Lucida Console"/>
+          <w:sz w:val="18"/>
+          <w:szCs w:val="18"/>
+        </w:rPr>
+        <w:t>}*</w:t>
+      </w:r>
+    </w:p>
+    <w:p>
+      <w:pPr>
+        <w:ind w:left="720"/>
+        <w:jc w:val="both"/>
+        <w:rPr>
+          <w:rFonts w:ascii="Lucida Console" w:hAnsi="Lucida Console"/>
+          <w:sz w:val="18"/>
+          <w:szCs w:val="18"/>
+        </w:rPr>
+      </w:pPr>
+    </w:p>
+    <w:p>
+      <w:pPr>
+        <w:numPr>
+          <w:ilvl w:val="0"/>
+          <w:numId w:val="22"/>
+        </w:numPr>
+        <w:jc w:val="both"/>
+        <w:rPr>
+          <w:rFonts w:ascii="Lucida Console" w:hAnsi="Lucida Console"/>
+          <w:sz w:val="18"/>
+          <w:szCs w:val="18"/>
+        </w:rPr>
+      </w:pPr>
+      <w:proofErr w:type="spellStart"/>
+      <w:r>
+        <w:rPr>
+          <w:rFonts w:ascii="Lucida Console" w:hAnsi="Lucida Console"/>
+          <w:sz w:val="18"/>
+          <w:szCs w:val="18"/>
+        </w:rPr>
+        <w:t>integer_constant</w:t>
+      </w:r>
+      <w:proofErr w:type="spellEnd"/>
+      <w:r>
+        <w:rPr>
+          <w:rFonts w:ascii="Lucida Console" w:hAnsi="Lucida Console"/>
+          <w:sz w:val="18"/>
+          <w:szCs w:val="18"/>
+        </w:rPr>
+        <w:t xml:space="preserve"> {decimal}|{octal}|{hexadecimal}</w:t>
+      </w:r>
+    </w:p>
+    <w:p>
+      <w:pPr>
+        <w:numPr>
+          <w:ilvl w:val="0"/>
+          <w:numId w:val="22"/>
+        </w:numPr>
+        <w:rPr>
+          <w:rFonts w:ascii="Lucida Console" w:hAnsi="Lucida Console"/>
+          <w:sz w:val="18"/>
+          <w:szCs w:val="18"/>
+        </w:rPr>
+      </w:pPr>
+      <w:r>
+        <w:rPr>
+          <w:rFonts w:ascii="Lucida Console" w:hAnsi="Lucida Console"/>
+          <w:sz w:val="18"/>
+          <w:szCs w:val="18"/>
+        </w:rPr>
+        <w:t>decimal_floating1  {({digito0}{digito0}*)?"."{digito0}{digito0}*([</w:t>
+      </w:r>
+      <w:proofErr w:type="spellStart"/>
+      <w:r>
+        <w:rPr>
+          <w:rFonts w:ascii="Lucida Console" w:hAnsi="Lucida Console"/>
+          <w:sz w:val="18"/>
+          <w:szCs w:val="18"/>
+        </w:rPr>
+        <w:t>Ee</w:t>
+      </w:r>
+      <w:proofErr w:type="spellEnd"/>
+      <w:r>
+        <w:rPr>
+          <w:rFonts w:ascii="Lucida Console" w:hAnsi="Lucida Console"/>
+          <w:sz w:val="18"/>
+          <w:szCs w:val="18"/>
+        </w:rPr>
+        <w:t>]([+-])?{digito0}{digito0}*)?</w:t>
+      </w:r>
+    </w:p>
+    <w:p>
+      <w:pPr>
+        <w:numPr>
+          <w:ilvl w:val="0"/>
+          <w:numId w:val="22"/>
+        </w:numPr>
+        <w:rPr>
+          <w:rFonts w:ascii="Lucida Console" w:hAnsi="Lucida Console"/>
+          <w:sz w:val="18"/>
+          <w:szCs w:val="18"/>
+        </w:rPr>
+      </w:pPr>
+      <w:r>
+        <w:rPr>
+          <w:rFonts w:ascii="Lucida Console" w:hAnsi="Lucida Console"/>
+          <w:sz w:val="18"/>
+          <w:szCs w:val="18"/>
+        </w:rPr>
+        <w:t xml:space="preserve">decimal_floating2 </w:t>
+      </w:r>
+    </w:p>
+    <w:p>
+      <w:pPr>
+        <w:pStyle w:val="Prrafodelista"/>
+        <w:rPr>
+          <w:rFonts w:ascii="Lucida Console" w:hAnsi="Lucida Console"/>
+          <w:sz w:val="18"/>
+          <w:szCs w:val="18"/>
+        </w:rPr>
+      </w:pPr>
+      <w:r>
+        <w:rPr>
+          <w:rFonts w:ascii="Lucida Console" w:hAnsi="Lucida Console"/>
+          <w:sz w:val="18"/>
+          <w:szCs w:val="18"/>
+        </w:rPr>
+        <w:t>{digito0}{digito0}*"."({digito0}{digito0}*)?([</w:t>
+      </w:r>
+      <w:proofErr w:type="spellStart"/>
+      <w:r>
+        <w:rPr>
+          <w:rFonts w:ascii="Lucida Console" w:hAnsi="Lucida Console"/>
+          <w:sz w:val="18"/>
+          <w:szCs w:val="18"/>
+        </w:rPr>
+        <w:t>Ee</w:t>
+      </w:r>
+      <w:proofErr w:type="spellEnd"/>
+      <w:r>
+        <w:rPr>
+          <w:rFonts w:ascii="Lucida Console" w:hAnsi="Lucida Console"/>
+          <w:sz w:val="18"/>
+          <w:szCs w:val="18"/>
+        </w:rPr>
+        <w:t>]([+-])?{digito0}{digito0}*)?</w:t>
+      </w:r>
+    </w:p>
+    <w:p>
+      <w:pPr>
+        <w:numPr>
+          <w:ilvl w:val="0"/>
+          <w:numId w:val="22"/>
+        </w:numPr>
+        <w:rPr>
+          <w:rFonts w:ascii="Lucida Console" w:hAnsi="Lucida Console"/>
+          <w:sz w:val="18"/>
+          <w:szCs w:val="18"/>
+        </w:rPr>
+      </w:pPr>
+      <w:r>
+        <w:rPr>
+          <w:rFonts w:ascii="Lucida Console" w:hAnsi="Lucida Console"/>
+          <w:sz w:val="18"/>
+          <w:szCs w:val="18"/>
+        </w:rPr>
+        <w:t>decimal_floating3 {digito0}{digito0}*([</w:t>
+      </w:r>
+      <w:proofErr w:type="spellStart"/>
+      <w:r>
+        <w:rPr>
+          <w:rFonts w:ascii="Lucida Console" w:hAnsi="Lucida Console"/>
+          <w:sz w:val="18"/>
+          <w:szCs w:val="18"/>
+        </w:rPr>
+        <w:t>Ee</w:t>
+      </w:r>
+      <w:proofErr w:type="spellEnd"/>
+      <w:r>
+        <w:rPr>
+          <w:rFonts w:ascii="Lucida Console" w:hAnsi="Lucida Console"/>
+          <w:sz w:val="18"/>
+          <w:szCs w:val="18"/>
+        </w:rPr>
+        <w:t>]([+-])?{digito0}{digito0}*)?</w:t>
+      </w:r>
+    </w:p>
+    <w:p>
+      <w:pPr>
+        <w:ind w:left="720"/>
+        <w:rPr>
+          <w:rFonts w:ascii="Lucida Console" w:hAnsi="Lucida Console"/>
+          <w:sz w:val="18"/>
+          <w:szCs w:val="18"/>
+        </w:rPr>
+      </w:pPr>
+    </w:p>
+    <w:p>
+      <w:pPr>
+        <w:numPr>
+          <w:ilvl w:val="0"/>
+          <w:numId w:val="22"/>
+        </w:numPr>
+        <w:rPr>
+          <w:rFonts w:ascii="Lucida Console" w:hAnsi="Lucida Console"/>
+          <w:sz w:val="18"/>
+          <w:szCs w:val="18"/>
+        </w:rPr>
+      </w:pPr>
+      <w:r>
+        <w:rPr>
+          <w:rFonts w:ascii="Lucida Console" w:hAnsi="Lucida Console"/>
+          <w:b/>
+          <w:sz w:val="18"/>
+          <w:szCs w:val="18"/>
+        </w:rPr>
+        <w:t>Número:</w:t>
+      </w:r>
+      <w:r>
+        <w:rPr>
+          <w:rFonts w:ascii="Lucida Console" w:hAnsi="Lucida Console"/>
+          <w:sz w:val="18"/>
+          <w:szCs w:val="18"/>
+        </w:rPr>
+        <w:t xml:space="preserve"> {</w:t>
+      </w:r>
+      <w:proofErr w:type="spellStart"/>
+      <w:r>
+        <w:rPr>
+          <w:rFonts w:ascii="Lucida Console" w:hAnsi="Lucida Console"/>
+          <w:sz w:val="18"/>
+          <w:szCs w:val="18"/>
+        </w:rPr>
+        <w:t>integer_constant</w:t>
+      </w:r>
+      <w:proofErr w:type="spellEnd"/>
+      <w:r>
+        <w:rPr>
+          <w:rFonts w:ascii="Lucida Console" w:hAnsi="Lucida Console"/>
+          <w:sz w:val="18"/>
+          <w:szCs w:val="18"/>
+        </w:rPr>
+        <w:t>}</w:t>
+      </w:r>
+    </w:p>
+    <w:p>
+      <w:pPr>
+        <w:numPr>
+          <w:ilvl w:val="0"/>
+          <w:numId w:val="22"/>
+        </w:numPr>
+        <w:rPr>
+          <w:rFonts w:ascii="Lucida Console" w:hAnsi="Lucida Console"/>
+          <w:sz w:val="18"/>
+          <w:szCs w:val="18"/>
+        </w:rPr>
+      </w:pPr>
+      <w:r>
+        <w:rPr>
+          <w:rFonts w:ascii="Lucida Console" w:hAnsi="Lucida Console"/>
+          <w:b/>
+          <w:sz w:val="18"/>
+          <w:szCs w:val="18"/>
+        </w:rPr>
+        <w:t>Número:</w:t>
+      </w:r>
+      <w:r>
+        <w:rPr>
+          <w:rFonts w:ascii="Lucida Console" w:hAnsi="Lucida Console"/>
+          <w:sz w:val="18"/>
+          <w:szCs w:val="18"/>
+        </w:rPr>
+        <w:t xml:space="preserve"> </w:t>
+      </w:r>
+      <w:r>
+        <w:rPr>
+          <w:rFonts w:ascii="Lucida Console" w:hAnsi="Lucida Console"/>
+          <w:sz w:val="18"/>
+          <w:szCs w:val="18"/>
+        </w:rPr>
+        <w:t>{decimal_floating1}|{decimal_floating2}|{decimal_floating3}</w:t>
+      </w:r>
+    </w:p>
+    <w:p>
+      <w:pPr>
+        <w:rPr>
+          <w:rFonts w:ascii="Lucida Console" w:hAnsi="Lucida Console"/>
+          <w:sz w:val="18"/>
+          <w:szCs w:val="18"/>
+        </w:rPr>
+      </w:pPr>
+    </w:p>
+    <w:p>
+      <w:pPr>
+        <w:pStyle w:val="Prrafodelista"/>
+        <w:numPr>
+          <w:ilvl w:val="0"/>
+          <w:numId w:val="22"/>
+        </w:numPr>
+        <w:rPr>
+          <w:rFonts w:ascii="Lucida Console" w:hAnsi="Lucida Console"/>
+          <w:sz w:val="18"/>
+          <w:szCs w:val="18"/>
+        </w:rPr>
+      </w:pPr>
+      <w:proofErr w:type="spellStart"/>
+      <w:r>
+        <w:rPr>
+          <w:rFonts w:ascii="Lucida Console" w:hAnsi="Lucida Console"/>
+          <w:b/>
+          <w:sz w:val="18"/>
+          <w:szCs w:val="18"/>
+        </w:rPr>
+        <w:t>Indentificador</w:t>
+      </w:r>
+      <w:proofErr w:type="spellEnd"/>
+      <w:r>
+        <w:rPr>
+          <w:rFonts w:ascii="Lucida Console" w:hAnsi="Lucida Console"/>
+          <w:b/>
+          <w:sz w:val="18"/>
+          <w:szCs w:val="18"/>
+        </w:rPr>
+        <w:t>:</w:t>
+      </w:r>
+      <w:r>
+        <w:rPr>
+          <w:rFonts w:ascii="Lucida Console" w:hAnsi="Lucida Console"/>
+          <w:sz w:val="18"/>
+          <w:szCs w:val="18"/>
+        </w:rPr>
+        <w:t xml:space="preserve"> </w:t>
+      </w:r>
+      <w:r>
+        <w:rPr>
+          <w:rFonts w:ascii="Lucida Console" w:hAnsi="Lucida Console"/>
+          <w:sz w:val="18"/>
+          <w:szCs w:val="18"/>
+        </w:rPr>
+        <w:t>{letra}{</w:t>
+      </w:r>
+      <w:proofErr w:type="spellStart"/>
+      <w:r>
+        <w:rPr>
+          <w:rFonts w:ascii="Lucida Console" w:hAnsi="Lucida Console"/>
+          <w:sz w:val="18"/>
+          <w:szCs w:val="18"/>
+        </w:rPr>
+        <w:t>letdig</w:t>
+      </w:r>
+      <w:proofErr w:type="spellEnd"/>
+      <w:r>
+        <w:rPr>
+          <w:rFonts w:ascii="Lucida Console" w:hAnsi="Lucida Console"/>
+          <w:sz w:val="18"/>
+          <w:szCs w:val="18"/>
+        </w:rPr>
+        <w:t xml:space="preserve">}* </w:t>
+      </w:r>
+    </w:p>
+    <w:p>
+      <w:pPr>
+        <w:rPr>
+          <w:rFonts w:ascii="Lucida Console" w:hAnsi="Lucida Console"/>
+          <w:sz w:val="18"/>
+          <w:szCs w:val="18"/>
+        </w:rPr>
+      </w:pPr>
+    </w:p>
+    <w:p>
+      <w:pPr>
+        <w:rPr>
+          <w:rFonts w:ascii="Lucida Console" w:hAnsi="Lucida Console"/>
+          <w:sz w:val="18"/>
+          <w:szCs w:val="18"/>
+        </w:rPr>
+      </w:pPr>
+    </w:p>
+    <w:p>
+      <w:pPr>
+        <w:rPr>
+          <w:rFonts w:ascii="Lucida Console" w:hAnsi="Lucida Console"/>
+          <w:sz w:val="18"/>
+          <w:szCs w:val="18"/>
+        </w:rPr>
+      </w:pPr>
+      <w:r>
+        <w:rPr>
+          <w:rFonts w:ascii="Lucida Console" w:hAnsi="Lucida Console"/>
+          <w:sz w:val="18"/>
+          <w:szCs w:val="18"/>
+        </w:rPr>
+        <w:t xml:space="preserve">Ristras </w:t>
+      </w:r>
+    </w:p>
+    <w:p>
+      <w:pPr>
+        <w:rPr>
+          <w:rFonts w:ascii="Lucida Console" w:hAnsi="Lucida Console"/>
+          <w:sz w:val="18"/>
+          <w:szCs w:val="18"/>
+        </w:rPr>
+      </w:pPr>
+    </w:p>
+    <w:p>
+      <w:pPr>
+        <w:pStyle w:val="Prrafodelista"/>
+        <w:numPr>
+          <w:ilvl w:val="0"/>
+          <w:numId w:val="21"/>
+        </w:numPr>
+        <w:rPr>
+          <w:rFonts w:ascii="Lucida Console" w:hAnsi="Lucida Console"/>
+          <w:sz w:val="18"/>
+          <w:szCs w:val="18"/>
+        </w:rPr>
+      </w:pPr>
+      <w:r>
+        <w:rPr>
+          <w:rFonts w:ascii="Lucida Console" w:hAnsi="Lucida Console"/>
+          <w:b/>
+          <w:sz w:val="18"/>
+          <w:szCs w:val="18"/>
+        </w:rPr>
+        <w:t>Carácter:</w:t>
+      </w:r>
+      <w:r>
+        <w:rPr>
+          <w:rFonts w:ascii="Lucida Console" w:hAnsi="Lucida Console"/>
+          <w:sz w:val="18"/>
+          <w:szCs w:val="18"/>
+        </w:rPr>
+        <w:t xml:space="preserve"> '{letra}'</w:t>
+      </w:r>
+    </w:p>
+    <w:p>
+      <w:pPr>
+        <w:pStyle w:val="Prrafodelista"/>
+        <w:numPr>
+          <w:ilvl w:val="0"/>
+          <w:numId w:val="21"/>
+        </w:numPr>
+        <w:rPr>
+          <w:rFonts w:ascii="Lucida Console" w:hAnsi="Lucida Console"/>
+          <w:sz w:val="18"/>
+          <w:szCs w:val="18"/>
+        </w:rPr>
+      </w:pPr>
+      <w:proofErr w:type="spellStart"/>
+      <w:r>
+        <w:rPr>
+          <w:rFonts w:ascii="Lucida Console" w:hAnsi="Lucida Console"/>
+          <w:b/>
+          <w:sz w:val="18"/>
+          <w:szCs w:val="18"/>
+        </w:rPr>
+        <w:t>String</w:t>
+      </w:r>
+      <w:proofErr w:type="spellEnd"/>
+      <w:r>
+        <w:rPr>
+          <w:rFonts w:ascii="Lucida Console" w:hAnsi="Lucida Console"/>
+          <w:b/>
+          <w:sz w:val="18"/>
+          <w:szCs w:val="18"/>
+        </w:rPr>
+        <w:t>:</w:t>
+      </w:r>
+      <w:r>
+        <w:rPr>
+          <w:rFonts w:ascii="Lucida Console" w:hAnsi="Lucida Console"/>
+          <w:sz w:val="18"/>
+          <w:szCs w:val="18"/>
+        </w:rPr>
+        <w:t xml:space="preserve"> \"{letra}{</w:t>
+      </w:r>
+      <w:proofErr w:type="spellStart"/>
+      <w:r>
+        <w:rPr>
+          <w:rFonts w:ascii="Lucida Console" w:hAnsi="Lucida Console"/>
+          <w:sz w:val="18"/>
+          <w:szCs w:val="18"/>
+        </w:rPr>
+        <w:t>letdig</w:t>
+      </w:r>
+      <w:proofErr w:type="spellEnd"/>
+      <w:r>
+        <w:rPr>
+          <w:rFonts w:ascii="Lucida Console" w:hAnsi="Lucida Console"/>
+          <w:sz w:val="18"/>
+          <w:szCs w:val="18"/>
+        </w:rPr>
+        <w:t>}*\"</w:t>
+      </w:r>
+    </w:p>
+    <w:p>
+      <w:pPr>
+        <w:pStyle w:val="Prrafodelista"/>
+        <w:numPr>
+          <w:ilvl w:val="0"/>
+          <w:numId w:val="21"/>
+        </w:numPr>
+        <w:rPr>
+          <w:rFonts w:ascii="Lucida Console" w:hAnsi="Lucida Console"/>
+          <w:sz w:val="18"/>
+          <w:szCs w:val="18"/>
+        </w:rPr>
+      </w:pPr>
+      <w:proofErr w:type="spellStart"/>
+      <w:r>
+        <w:rPr>
+          <w:rFonts w:ascii="Lucida Console" w:hAnsi="Lucida Console"/>
+          <w:b/>
+          <w:sz w:val="18"/>
+          <w:szCs w:val="18"/>
+        </w:rPr>
+        <w:t>String_C</w:t>
+      </w:r>
+      <w:proofErr w:type="spellEnd"/>
+      <w:r>
+        <w:rPr>
+          <w:rFonts w:ascii="Lucida Console" w:hAnsi="Lucida Console"/>
+          <w:b/>
+          <w:sz w:val="18"/>
+          <w:szCs w:val="18"/>
+        </w:rPr>
+        <w:t>:</w:t>
+      </w:r>
+      <w:r>
+        <w:rPr>
+          <w:rFonts w:ascii="Lucida Console" w:hAnsi="Lucida Console"/>
+          <w:sz w:val="18"/>
+          <w:szCs w:val="18"/>
+        </w:rPr>
+        <w:t xml:space="preserve"> \"(.)*\"</w:t>
+      </w:r>
+    </w:p>
+    <w:p>
+      <w:pPr>
+        <w:rPr>
+          <w:rFonts w:ascii="Lucida Console" w:hAnsi="Lucida Console"/>
+          <w:sz w:val="18"/>
+          <w:szCs w:val="18"/>
+        </w:rPr>
+      </w:pPr>
+    </w:p>
+    <w:p>
+      <w:pPr>
+        <w:rPr>
+          <w:rFonts w:ascii="Lucida Console" w:hAnsi="Lucida Console"/>
+          <w:sz w:val="18"/>
+          <w:szCs w:val="18"/>
+        </w:rPr>
+      </w:pPr>
+    </w:p>
+    <w:p>
+      <w:pPr>
+        <w:rPr>
+          <w:rFonts w:ascii="Lucida Console" w:hAnsi="Lucida Console"/>
+          <w:sz w:val="18"/>
+          <w:szCs w:val="18"/>
+        </w:rPr>
+      </w:pPr>
+      <w:r>
+        <w:rPr>
+          <w:rFonts w:ascii="Lucida Console" w:hAnsi="Lucida Console"/>
+          <w:sz w:val="18"/>
+          <w:szCs w:val="18"/>
+        </w:rPr>
+        <w:t>Comentarios</w:t>
+      </w:r>
+    </w:p>
+    <w:p>
+      <w:pPr>
+        <w:ind w:left="720"/>
+        <w:rPr>
+          <w:rFonts w:ascii="Lucida Console" w:hAnsi="Lucida Console"/>
+          <w:sz w:val="18"/>
+          <w:szCs w:val="18"/>
         </w:rPr>
       </w:pPr>
     </w:p>
@@ -927,35 +1982,19 @@
           <w:numId w:val="11"/>
         </w:numPr>
         <w:rPr>
-          <w:sz w:val="22"/>
-          <w:szCs w:val="22"/>
-        </w:rPr>
-      </w:pPr>
-      <w:r>
-        <w:rPr>
-          <w:b/>
-          <w:bCs/>
-          <w:sz w:val="22"/>
-          <w:szCs w:val="22"/>
-        </w:rPr>
-        <w:t xml:space="preserve">digito: </w:t>
-      </w:r>
-      <w:r>
-        <w:rPr>
-          <w:sz w:val="22"/>
-          <w:szCs w:val="22"/>
-        </w:rPr>
-        <w:t xml:space="preserve"> 0 | 1 | 2 | 3 | 4 | 5 | 6 | 7 | 8 | 9</w:t>
-      </w:r>
-    </w:p>
-    <w:p>
-      <w:pPr>
-        <w:ind w:left="1068"/>
-        <w:rPr>
-          <w:sz w:val="22"/>
-          <w:szCs w:val="22"/>
-        </w:rPr>
-      </w:pPr>
+          <w:rFonts w:ascii="Lucida Console" w:hAnsi="Lucida Console"/>
+          <w:sz w:val="18"/>
+          <w:szCs w:val="18"/>
+        </w:rPr>
+      </w:pPr>
+      <w:r>
+        <w:rPr>
+          <w:rFonts w:ascii="Lucida Console" w:hAnsi="Lucida Console"/>
+          <w:sz w:val="18"/>
+          <w:szCs w:val="18"/>
+        </w:rPr>
+        <w:t>comentario1 "/*"{comentario}*"*/"</w:t>
+      </w:r>
     </w:p>
     <w:p>
       <w:pPr>
@@ -964,68 +2003,91 @@
           <w:numId w:val="11"/>
         </w:numPr>
         <w:rPr>
-          <w:sz w:val="22"/>
-          <w:szCs w:val="22"/>
-        </w:rPr>
-      </w:pPr>
-      <w:r>
-        <w:rPr>
-          <w:b/>
-          <w:bCs/>
-          <w:sz w:val="22"/>
-          <w:szCs w:val="22"/>
-        </w:rPr>
-        <w:t>digito-decimal:</w:t>
-      </w:r>
-      <w:r>
-        <w:rPr>
-          <w:sz w:val="22"/>
-          <w:szCs w:val="22"/>
-        </w:rPr>
-        <w:t xml:space="preserve"> 1 | .. | 9</w:t>
-      </w:r>
-    </w:p>
-    <w:p>
-      <w:pPr>
-        <w:rPr>
-          <w:sz w:val="22"/>
-          <w:szCs w:val="22"/>
-        </w:rPr>
-      </w:pPr>
+          <w:rFonts w:ascii="Lucida Console" w:hAnsi="Lucida Console"/>
+          <w:sz w:val="18"/>
+          <w:szCs w:val="18"/>
+        </w:rPr>
+      </w:pPr>
+      <w:r>
+        <w:rPr>
+          <w:rFonts w:ascii="Lucida Console" w:hAnsi="Lucida Console"/>
+          <w:sz w:val="18"/>
+          <w:szCs w:val="18"/>
+        </w:rPr>
+        <w:t>comentario2 "//"{comentario_2}*</w:t>
+      </w:r>
     </w:p>
     <w:p>
       <w:pPr>
         <w:numPr>
           <w:ilvl w:val="0"/>
-          <w:numId w:val="12"/>
+          <w:numId w:val="11"/>
         </w:numPr>
         <w:rPr>
-          <w:sz w:val="22"/>
-          <w:szCs w:val="22"/>
-        </w:rPr>
-      </w:pPr>
-      <w:r>
-        <w:rPr>
+          <w:rFonts w:ascii="Lucida Console" w:hAnsi="Lucida Console"/>
+          <w:sz w:val="18"/>
+          <w:szCs w:val="18"/>
+        </w:rPr>
+      </w:pPr>
+      <w:r>
+        <w:rPr>
+          <w:rFonts w:ascii="Lucida Console" w:hAnsi="Lucida Console"/>
           <w:b/>
-          <w:bCs/>
-          <w:sz w:val="22"/>
-          <w:szCs w:val="22"/>
-        </w:rPr>
-        <w:t xml:space="preserve">entero: </w:t>
-      </w:r>
-      <w:r>
-        <w:rPr>
-          <w:sz w:val="22"/>
-          <w:szCs w:val="22"/>
-        </w:rPr>
-        <w:t>digito{digito}</w:t>
-      </w:r>
-    </w:p>
-    <w:p>
-      <w:pPr>
-        <w:rPr>
-          <w:sz w:val="22"/>
-          <w:szCs w:val="22"/>
+          <w:sz w:val="18"/>
+          <w:szCs w:val="18"/>
+        </w:rPr>
+        <w:t>Comentario:</w:t>
+      </w:r>
+      <w:r>
+        <w:rPr>
+          <w:rFonts w:ascii="Lucida Console" w:hAnsi="Lucida Console"/>
+          <w:sz w:val="18"/>
+          <w:szCs w:val="18"/>
+        </w:rPr>
+        <w:t xml:space="preserve"> {comentario1}|{comentario2}</w:t>
+      </w:r>
+    </w:p>
+    <w:p>
+      <w:pPr>
+        <w:rPr>
+          <w:rFonts w:ascii="Lucida Console" w:hAnsi="Lucida Console"/>
+          <w:sz w:val="18"/>
+          <w:szCs w:val="18"/>
+        </w:rPr>
+      </w:pPr>
+    </w:p>
+    <w:p>
+      <w:pPr>
+        <w:rPr>
+          <w:rFonts w:ascii="Lucida Console" w:hAnsi="Lucida Console"/>
+          <w:sz w:val="18"/>
+          <w:szCs w:val="18"/>
+        </w:rPr>
+      </w:pPr>
+    </w:p>
+    <w:p>
+      <w:pPr>
+        <w:rPr>
+          <w:rFonts w:ascii="Lucida Console" w:hAnsi="Lucida Console"/>
+          <w:sz w:val="18"/>
+          <w:szCs w:val="18"/>
+        </w:rPr>
+      </w:pPr>
+      <w:r>
+        <w:rPr>
+          <w:rFonts w:ascii="Lucida Console" w:hAnsi="Lucida Console"/>
+          <w:sz w:val="18"/>
+          <w:szCs w:val="18"/>
+        </w:rPr>
+        <w:t>Palabras reservadas</w:t>
+      </w:r>
+    </w:p>
+    <w:p>
+      <w:pPr>
+        <w:rPr>
+          <w:rFonts w:ascii="Lucida Console" w:hAnsi="Lucida Console"/>
+          <w:sz w:val="18"/>
+          <w:szCs w:val="18"/>
         </w:rPr>
       </w:pPr>
     </w:p>
@@ -1033,500 +2095,1066 @@
       <w:pPr>
         <w:numPr>
           <w:ilvl w:val="0"/>
-          <w:numId w:val="12"/>
+          <w:numId w:val="23"/>
         </w:numPr>
         <w:rPr>
-          <w:sz w:val="22"/>
-          <w:szCs w:val="22"/>
-        </w:rPr>
-      </w:pPr>
-      <w:r>
-        <w:rPr>
+          <w:rFonts w:ascii="Lucida Console" w:hAnsi="Lucida Console"/>
           <w:b/>
-          <w:bCs/>
-          <w:sz w:val="22"/>
-          <w:szCs w:val="22"/>
-        </w:rPr>
-        <w:t>real:</w:t>
-      </w:r>
-      <w:r>
-        <w:rPr>
-          <w:sz w:val="22"/>
-          <w:szCs w:val="22"/>
-        </w:rPr>
-        <w:t xml:space="preserve"> entero . [entero] [(e|E) [+ | -] entero] | . entero [(e|E) [+ | -] entero] | </w:t>
-      </w:r>
-    </w:p>
-    <w:p>
-      <w:pPr>
-        <w:ind w:left="708" w:firstLine="12"/>
-        <w:rPr>
-          <w:sz w:val="22"/>
-          <w:szCs w:val="22"/>
-        </w:rPr>
-      </w:pPr>
-      <w:r>
-        <w:rPr>
-          <w:sz w:val="22"/>
-          <w:szCs w:val="22"/>
-        </w:rPr>
-        <w:t xml:space="preserve">         entero (e|E) [+ | -] entero</w:t>
-      </w:r>
-    </w:p>
-    <w:p>
-      <w:pPr>
-        <w:rPr>
-          <w:sz w:val="22"/>
-          <w:szCs w:val="22"/>
-        </w:rPr>
-      </w:pPr>
-    </w:p>
-    <w:p>
-      <w:pPr>
+          <w:sz w:val="18"/>
+          <w:szCs w:val="18"/>
+        </w:rPr>
+      </w:pPr>
+      <w:r>
+        <w:rPr>
+          <w:rFonts w:ascii="Lucida Console" w:hAnsi="Lucida Console"/>
+          <w:sz w:val="18"/>
+          <w:szCs w:val="18"/>
+        </w:rPr>
+        <w:t xml:space="preserve">break | case | </w:t>
+      </w:r>
+      <w:proofErr w:type="spellStart"/>
+      <w:r>
+        <w:rPr>
+          <w:rFonts w:ascii="Lucida Console" w:hAnsi="Lucida Console"/>
+          <w:sz w:val="18"/>
+          <w:szCs w:val="18"/>
+        </w:rPr>
+        <w:t>char</w:t>
+      </w:r>
+      <w:proofErr w:type="spellEnd"/>
+      <w:r>
+        <w:rPr>
+          <w:rFonts w:ascii="Lucida Console" w:hAnsi="Lucida Console"/>
+          <w:sz w:val="18"/>
+          <w:szCs w:val="18"/>
+        </w:rPr>
+        <w:t xml:space="preserve"> | </w:t>
+      </w:r>
+      <w:proofErr w:type="spellStart"/>
+      <w:r>
+        <w:rPr>
+          <w:rFonts w:ascii="Lucida Console" w:hAnsi="Lucida Console"/>
+          <w:sz w:val="18"/>
+          <w:szCs w:val="18"/>
+        </w:rPr>
+        <w:t>const</w:t>
+      </w:r>
+      <w:proofErr w:type="spellEnd"/>
+      <w:r>
+        <w:rPr>
+          <w:rFonts w:ascii="Lucida Console" w:hAnsi="Lucida Console"/>
+          <w:sz w:val="18"/>
+          <w:szCs w:val="18"/>
+        </w:rPr>
+        <w:t xml:space="preserve"> | default | do | </w:t>
+      </w:r>
+      <w:proofErr w:type="spellStart"/>
+      <w:r>
+        <w:rPr>
+          <w:rFonts w:ascii="Lucida Console" w:hAnsi="Lucida Console"/>
+          <w:sz w:val="18"/>
+          <w:szCs w:val="18"/>
+        </w:rPr>
+        <w:t>double</w:t>
+      </w:r>
+      <w:proofErr w:type="spellEnd"/>
+      <w:r>
+        <w:rPr>
+          <w:rFonts w:ascii="Lucida Console" w:hAnsi="Lucida Console"/>
+          <w:sz w:val="18"/>
+          <w:szCs w:val="18"/>
+        </w:rPr>
+        <w:t xml:space="preserve"> | </w:t>
+      </w:r>
+      <w:proofErr w:type="spellStart"/>
+      <w:r>
+        <w:rPr>
+          <w:rFonts w:ascii="Lucida Console" w:hAnsi="Lucida Console"/>
+          <w:sz w:val="18"/>
+          <w:szCs w:val="18"/>
+        </w:rPr>
+        <w:t>else</w:t>
+      </w:r>
+      <w:proofErr w:type="spellEnd"/>
+      <w:r>
+        <w:rPr>
+          <w:rFonts w:ascii="Lucida Console" w:hAnsi="Lucida Console"/>
+          <w:sz w:val="18"/>
+          <w:szCs w:val="18"/>
+        </w:rPr>
+        <w:t xml:space="preserve"> | </w:t>
+      </w:r>
+      <w:proofErr w:type="spellStart"/>
+      <w:r>
+        <w:rPr>
+          <w:rFonts w:ascii="Lucida Console" w:hAnsi="Lucida Console"/>
+          <w:sz w:val="18"/>
+          <w:szCs w:val="18"/>
+        </w:rPr>
+        <w:t>float</w:t>
+      </w:r>
+      <w:proofErr w:type="spellEnd"/>
+      <w:r>
+        <w:rPr>
+          <w:rFonts w:ascii="Lucida Console" w:hAnsi="Lucida Console"/>
+          <w:sz w:val="18"/>
+          <w:szCs w:val="18"/>
+        </w:rPr>
+        <w:t xml:space="preserve"> | </w:t>
+      </w:r>
+      <w:proofErr w:type="spellStart"/>
+      <w:r>
+        <w:rPr>
+          <w:rFonts w:ascii="Lucida Console" w:hAnsi="Lucida Console"/>
+          <w:sz w:val="18"/>
+          <w:szCs w:val="18"/>
+        </w:rPr>
+        <w:t>float</w:t>
+      </w:r>
+      <w:proofErr w:type="spellEnd"/>
+      <w:r>
+        <w:rPr>
+          <w:rFonts w:ascii="Lucida Console" w:hAnsi="Lucida Console"/>
+          <w:sz w:val="18"/>
+          <w:szCs w:val="18"/>
+        </w:rPr>
+        <w:t xml:space="preserve"> | </w:t>
+      </w:r>
+      <w:proofErr w:type="spellStart"/>
+      <w:r>
+        <w:rPr>
+          <w:rFonts w:ascii="Lucida Console" w:hAnsi="Lucida Console"/>
+          <w:sz w:val="18"/>
+          <w:szCs w:val="18"/>
+        </w:rPr>
+        <w:t>for</w:t>
+      </w:r>
+      <w:proofErr w:type="spellEnd"/>
+      <w:r>
+        <w:rPr>
+          <w:rFonts w:ascii="Lucida Console" w:hAnsi="Lucida Console"/>
+          <w:sz w:val="18"/>
+          <w:szCs w:val="18"/>
+        </w:rPr>
+        <w:t xml:space="preserve"> | </w:t>
+      </w:r>
+      <w:proofErr w:type="spellStart"/>
+      <w:r>
+        <w:rPr>
+          <w:rFonts w:ascii="Lucida Console" w:hAnsi="Lucida Console"/>
+          <w:sz w:val="18"/>
+          <w:szCs w:val="18"/>
+        </w:rPr>
+        <w:t>goto</w:t>
+      </w:r>
+      <w:proofErr w:type="spellEnd"/>
+      <w:r>
+        <w:rPr>
+          <w:rFonts w:ascii="Lucida Console" w:hAnsi="Lucida Console"/>
+          <w:sz w:val="18"/>
+          <w:szCs w:val="18"/>
+        </w:rPr>
+        <w:t xml:space="preserve"> | </w:t>
+      </w:r>
+      <w:proofErr w:type="spellStart"/>
+      <w:r>
+        <w:rPr>
+          <w:rFonts w:ascii="Lucida Console" w:hAnsi="Lucida Console"/>
+          <w:sz w:val="18"/>
+          <w:szCs w:val="18"/>
+        </w:rPr>
+        <w:t>if</w:t>
+      </w:r>
+      <w:proofErr w:type="spellEnd"/>
+      <w:r>
+        <w:rPr>
+          <w:rFonts w:ascii="Lucida Console" w:hAnsi="Lucida Console"/>
+          <w:sz w:val="18"/>
+          <w:szCs w:val="18"/>
+        </w:rPr>
+        <w:t xml:space="preserve"> | </w:t>
+      </w:r>
+      <w:proofErr w:type="spellStart"/>
+      <w:r>
+        <w:rPr>
+          <w:rFonts w:ascii="Lucida Console" w:hAnsi="Lucida Console"/>
+          <w:sz w:val="18"/>
+          <w:szCs w:val="18"/>
+        </w:rPr>
+        <w:t>int</w:t>
+      </w:r>
+      <w:proofErr w:type="spellEnd"/>
+      <w:r>
+        <w:rPr>
+          <w:rFonts w:ascii="Lucida Console" w:hAnsi="Lucida Console"/>
+          <w:sz w:val="18"/>
+          <w:szCs w:val="18"/>
+        </w:rPr>
+        <w:t xml:space="preserve"> | </w:t>
+      </w:r>
+      <w:proofErr w:type="spellStart"/>
+      <w:r>
+        <w:rPr>
+          <w:rFonts w:ascii="Lucida Console" w:hAnsi="Lucida Console"/>
+          <w:sz w:val="18"/>
+          <w:szCs w:val="18"/>
+        </w:rPr>
+        <w:t>return</w:t>
+      </w:r>
+      <w:proofErr w:type="spellEnd"/>
+      <w:r>
+        <w:rPr>
+          <w:rFonts w:ascii="Lucida Console" w:hAnsi="Lucida Console"/>
+          <w:sz w:val="18"/>
+          <w:szCs w:val="18"/>
+        </w:rPr>
+        <w:t xml:space="preserve"> | </w:t>
+      </w:r>
+      <w:proofErr w:type="spellStart"/>
+      <w:r>
+        <w:rPr>
+          <w:rFonts w:ascii="Lucida Console" w:hAnsi="Lucida Console"/>
+          <w:sz w:val="18"/>
+          <w:szCs w:val="18"/>
+        </w:rPr>
+        <w:t>struct</w:t>
+      </w:r>
+      <w:proofErr w:type="spellEnd"/>
+      <w:r>
+        <w:rPr>
+          <w:rFonts w:ascii="Lucida Console" w:hAnsi="Lucida Console"/>
+          <w:sz w:val="18"/>
+          <w:szCs w:val="18"/>
+        </w:rPr>
+        <w:t xml:space="preserve"> | </w:t>
+      </w:r>
+      <w:proofErr w:type="spellStart"/>
+      <w:r>
+        <w:rPr>
+          <w:rFonts w:ascii="Lucida Console" w:hAnsi="Lucida Console"/>
+          <w:sz w:val="18"/>
+          <w:szCs w:val="18"/>
+        </w:rPr>
+        <w:t>switch</w:t>
+      </w:r>
+      <w:proofErr w:type="spellEnd"/>
+      <w:r>
+        <w:rPr>
+          <w:rFonts w:ascii="Lucida Console" w:hAnsi="Lucida Console"/>
+          <w:sz w:val="18"/>
+          <w:szCs w:val="18"/>
+        </w:rPr>
+        <w:t xml:space="preserve"> | </w:t>
+      </w:r>
+      <w:proofErr w:type="spellStart"/>
+      <w:r>
+        <w:rPr>
+          <w:rFonts w:ascii="Lucida Console" w:hAnsi="Lucida Console"/>
+          <w:sz w:val="18"/>
+          <w:szCs w:val="18"/>
+        </w:rPr>
+        <w:t>typedef</w:t>
+      </w:r>
+      <w:proofErr w:type="spellEnd"/>
+      <w:r>
+        <w:rPr>
+          <w:rFonts w:ascii="Lucida Console" w:hAnsi="Lucida Console"/>
+          <w:sz w:val="18"/>
+          <w:szCs w:val="18"/>
+        </w:rPr>
+        <w:t xml:space="preserve"> | </w:t>
+      </w:r>
+      <w:proofErr w:type="spellStart"/>
+      <w:r>
+        <w:rPr>
+          <w:rFonts w:ascii="Lucida Console" w:hAnsi="Lucida Console"/>
+          <w:sz w:val="18"/>
+          <w:szCs w:val="18"/>
+        </w:rPr>
+        <w:t>union</w:t>
+      </w:r>
+      <w:proofErr w:type="spellEnd"/>
+      <w:r>
+        <w:rPr>
+          <w:rFonts w:ascii="Lucida Console" w:hAnsi="Lucida Console"/>
+          <w:sz w:val="18"/>
+          <w:szCs w:val="18"/>
+        </w:rPr>
+        <w:t xml:space="preserve"> | </w:t>
+      </w:r>
+      <w:proofErr w:type="spellStart"/>
+      <w:r>
+        <w:rPr>
+          <w:rFonts w:ascii="Lucida Console" w:hAnsi="Lucida Console"/>
+          <w:sz w:val="18"/>
+          <w:szCs w:val="18"/>
+        </w:rPr>
+        <w:t>void</w:t>
+      </w:r>
+      <w:proofErr w:type="spellEnd"/>
+      <w:r>
+        <w:rPr>
+          <w:rFonts w:ascii="Lucida Console" w:hAnsi="Lucida Console"/>
+          <w:sz w:val="18"/>
+          <w:szCs w:val="18"/>
+        </w:rPr>
+        <w:t xml:space="preserve"> | </w:t>
+      </w:r>
+      <w:proofErr w:type="spellStart"/>
+      <w:r>
+        <w:rPr>
+          <w:rFonts w:ascii="Lucida Console" w:hAnsi="Lucida Console"/>
+          <w:sz w:val="18"/>
+          <w:szCs w:val="18"/>
+        </w:rPr>
+        <w:t>while</w:t>
+      </w:r>
+      <w:proofErr w:type="spellEnd"/>
+      <w:r>
+        <w:rPr>
+          <w:rFonts w:ascii="Lucida Console" w:hAnsi="Lucida Console"/>
+          <w:sz w:val="18"/>
+          <w:szCs w:val="18"/>
+        </w:rPr>
+        <w:t xml:space="preserve"> | </w:t>
+      </w:r>
+      <w:proofErr w:type="spellStart"/>
+      <w:r>
+        <w:rPr>
+          <w:rFonts w:ascii="Lucida Console" w:hAnsi="Lucida Console"/>
+          <w:sz w:val="18"/>
+          <w:szCs w:val="18"/>
+        </w:rPr>
+        <w:t>printf</w:t>
+      </w:r>
+      <w:proofErr w:type="spellEnd"/>
+      <w:r>
+        <w:rPr>
+          <w:rFonts w:ascii="Lucida Console" w:hAnsi="Lucida Console"/>
+          <w:sz w:val="18"/>
+          <w:szCs w:val="18"/>
+        </w:rPr>
+        <w:t xml:space="preserve"> | </w:t>
+      </w:r>
+      <w:proofErr w:type="spellStart"/>
+      <w:r>
+        <w:rPr>
+          <w:rFonts w:ascii="Lucida Console" w:hAnsi="Lucida Console"/>
+          <w:sz w:val="18"/>
+          <w:szCs w:val="18"/>
+        </w:rPr>
+        <w:t>scanf</w:t>
+      </w:r>
+      <w:proofErr w:type="spellEnd"/>
+    </w:p>
+    <w:p>
+      <w:pPr>
+        <w:rPr>
+          <w:rFonts w:ascii="Lucida Console" w:hAnsi="Lucida Console"/>
+          <w:sz w:val="18"/>
+          <w:szCs w:val="18"/>
+        </w:rPr>
+      </w:pPr>
+    </w:p>
+    <w:p>
+      <w:pPr>
+        <w:rPr>
+          <w:rFonts w:ascii="Lucida Console" w:hAnsi="Lucida Console"/>
+          <w:sz w:val="18"/>
+          <w:szCs w:val="18"/>
+        </w:rPr>
+      </w:pPr>
+    </w:p>
+    <w:p>
+      <w:pPr>
+        <w:rPr>
+          <w:rFonts w:ascii="Lucida Console" w:hAnsi="Lucida Console"/>
+          <w:sz w:val="18"/>
+          <w:szCs w:val="18"/>
+        </w:rPr>
+      </w:pPr>
+      <w:r>
+        <w:rPr>
+          <w:rFonts w:ascii="Lucida Console" w:hAnsi="Lucida Console"/>
+          <w:sz w:val="18"/>
+          <w:szCs w:val="18"/>
+        </w:rPr>
+        <w:t>Caracteres de escape</w:t>
+      </w:r>
+    </w:p>
+    <w:p>
+      <w:pPr>
+        <w:rPr>
+          <w:rFonts w:ascii="Lucida Console" w:hAnsi="Lucida Console"/>
+          <w:sz w:val="18"/>
+          <w:szCs w:val="18"/>
+        </w:rPr>
+      </w:pPr>
+    </w:p>
+    <w:p>
+      <w:pPr>
+        <w:pStyle w:val="Prrafodelista"/>
         <w:numPr>
           <w:ilvl w:val="0"/>
-          <w:numId w:val="12"/>
+          <w:numId w:val="23"/>
         </w:numPr>
         <w:rPr>
-          <w:sz w:val="22"/>
-          <w:szCs w:val="22"/>
-        </w:rPr>
-      </w:pPr>
-      <w:r>
-        <w:rPr>
-          <w:b/>
-          <w:bCs/>
-          <w:sz w:val="22"/>
-          <w:szCs w:val="22"/>
-        </w:rPr>
-        <w:t xml:space="preserve">letra:  </w:t>
-      </w:r>
-      <w:r>
-        <w:rPr>
-          <w:sz w:val="22"/>
-          <w:szCs w:val="22"/>
-        </w:rPr>
-        <w:t xml:space="preserve">a | ... | z | A | ... | Z </w:t>
-      </w:r>
-    </w:p>
-    <w:p>
-      <w:pPr>
-        <w:rPr>
-          <w:sz w:val="22"/>
-          <w:szCs w:val="22"/>
-        </w:rPr>
-      </w:pPr>
-    </w:p>
-    <w:p>
-      <w:pPr>
+          <w:rFonts w:ascii="Lucida Console" w:hAnsi="Lucida Console"/>
+          <w:sz w:val="18"/>
+          <w:szCs w:val="18"/>
+        </w:rPr>
+      </w:pPr>
+      <w:proofErr w:type="spellStart"/>
+      <w:r>
+        <w:rPr>
+          <w:rFonts w:ascii="Lucida Console" w:hAnsi="Lucida Console"/>
+          <w:sz w:val="18"/>
+          <w:szCs w:val="18"/>
+        </w:rPr>
+        <w:t>simple_escape_sequence</w:t>
+      </w:r>
+      <w:proofErr w:type="spellEnd"/>
+      <w:r>
+        <w:rPr>
+          <w:rFonts w:ascii="Lucida Console" w:hAnsi="Lucida Console"/>
+          <w:sz w:val="18"/>
+          <w:szCs w:val="18"/>
+        </w:rPr>
+        <w:t xml:space="preserve"> \' | \" | \? | \\ | \a | \b | \f | \n | \r | \t | \v</w:t>
+      </w:r>
+    </w:p>
+    <w:p>
+      <w:pPr>
+        <w:pStyle w:val="Prrafodelista"/>
         <w:numPr>
           <w:ilvl w:val="0"/>
-          <w:numId w:val="12"/>
+          <w:numId w:val="23"/>
         </w:numPr>
         <w:rPr>
-          <w:sz w:val="22"/>
-          <w:szCs w:val="22"/>
-        </w:rPr>
-      </w:pPr>
-      <w:r>
-        <w:rPr>
-          <w:b/>
-          <w:bCs/>
-          <w:sz w:val="22"/>
-          <w:szCs w:val="22"/>
-        </w:rPr>
-        <w:t xml:space="preserve">ascii: </w:t>
-      </w:r>
-      <w:r>
-        <w:rPr>
-          <w:sz w:val="22"/>
-          <w:szCs w:val="22"/>
-        </w:rPr>
-        <w:t xml:space="preserve">digito | letra | ¿ | ¡ | # | : | * | / | ... </w:t>
-      </w:r>
-    </w:p>
-    <w:p>
-      <w:pPr>
-        <w:rPr>
-          <w:sz w:val="22"/>
-          <w:szCs w:val="22"/>
-        </w:rPr>
-      </w:pPr>
-    </w:p>
-    <w:p>
-      <w:pPr>
+          <w:rFonts w:ascii="Lucida Console" w:hAnsi="Lucida Console"/>
+          <w:sz w:val="18"/>
+          <w:szCs w:val="18"/>
+        </w:rPr>
+      </w:pPr>
+      <w:proofErr w:type="spellStart"/>
+      <w:r>
+        <w:rPr>
+          <w:rFonts w:ascii="Lucida Console" w:hAnsi="Lucida Console"/>
+          <w:sz w:val="18"/>
+          <w:szCs w:val="18"/>
+        </w:rPr>
+        <w:t>octal_escape_sequence</w:t>
+      </w:r>
+      <w:proofErr w:type="spellEnd"/>
+      <w:r>
+        <w:rPr>
+          <w:rFonts w:ascii="Lucida Console" w:hAnsi="Lucida Console"/>
+          <w:sz w:val="18"/>
+          <w:szCs w:val="18"/>
+        </w:rPr>
+        <w:t xml:space="preserve"> \{oct}({oct}{oct}?)?</w:t>
+      </w:r>
+    </w:p>
+    <w:p>
+      <w:pPr>
+        <w:pStyle w:val="Prrafodelista"/>
         <w:numPr>
           <w:ilvl w:val="0"/>
-          <w:numId w:val="12"/>
+          <w:numId w:val="23"/>
         </w:numPr>
         <w:rPr>
-          <w:sz w:val="22"/>
-          <w:szCs w:val="22"/>
-        </w:rPr>
-      </w:pPr>
-      <w:r>
-        <w:rPr>
-          <w:b/>
-          <w:bCs/>
-          <w:sz w:val="22"/>
-          <w:szCs w:val="22"/>
-        </w:rPr>
-        <w:t>caracter:</w:t>
-      </w:r>
-      <w:r>
-        <w:rPr>
-          <w:sz w:val="22"/>
-          <w:szCs w:val="22"/>
-        </w:rPr>
-        <w:t xml:space="preserve"> ' ascii ' | ' carácter-esc '</w:t>
-      </w:r>
-    </w:p>
-    <w:p>
-      <w:pPr>
-        <w:rPr>
-          <w:sz w:val="22"/>
-          <w:szCs w:val="22"/>
-        </w:rPr>
-      </w:pPr>
-    </w:p>
-    <w:p>
-      <w:pPr>
+          <w:rFonts w:ascii="Lucida Console" w:hAnsi="Lucida Console"/>
+          <w:sz w:val="18"/>
+          <w:szCs w:val="18"/>
+        </w:rPr>
+      </w:pPr>
+      <w:proofErr w:type="spellStart"/>
+      <w:r>
+        <w:rPr>
+          <w:rFonts w:ascii="Lucida Console" w:hAnsi="Lucida Console"/>
+          <w:sz w:val="18"/>
+          <w:szCs w:val="18"/>
+        </w:rPr>
+        <w:t>hexadecimal_escape_sequence</w:t>
+      </w:r>
+      <w:proofErr w:type="spellEnd"/>
+      <w:r>
+        <w:rPr>
+          <w:rFonts w:ascii="Lucida Console" w:hAnsi="Lucida Console"/>
+          <w:sz w:val="18"/>
+          <w:szCs w:val="18"/>
+        </w:rPr>
+        <w:t xml:space="preserve"> \x{</w:t>
+      </w:r>
+      <w:proofErr w:type="spellStart"/>
+      <w:r>
+        <w:rPr>
+          <w:rFonts w:ascii="Lucida Console" w:hAnsi="Lucida Console"/>
+          <w:sz w:val="18"/>
+          <w:szCs w:val="18"/>
+        </w:rPr>
+        <w:t>hexa</w:t>
+      </w:r>
+      <w:proofErr w:type="spellEnd"/>
+      <w:r>
+        <w:rPr>
+          <w:rFonts w:ascii="Lucida Console" w:hAnsi="Lucida Console"/>
+          <w:sz w:val="18"/>
+          <w:szCs w:val="18"/>
+        </w:rPr>
+        <w:t>}{</w:t>
+      </w:r>
+      <w:proofErr w:type="spellStart"/>
+      <w:r>
+        <w:rPr>
+          <w:rFonts w:ascii="Lucida Console" w:hAnsi="Lucida Console"/>
+          <w:sz w:val="18"/>
+          <w:szCs w:val="18"/>
+        </w:rPr>
+        <w:t>hexa</w:t>
+      </w:r>
+      <w:proofErr w:type="spellEnd"/>
+      <w:r>
+        <w:rPr>
+          <w:rFonts w:ascii="Lucida Console" w:hAnsi="Lucida Console"/>
+          <w:sz w:val="18"/>
+          <w:szCs w:val="18"/>
+        </w:rPr>
+        <w:t>}?</w:t>
+      </w:r>
+    </w:p>
+    <w:p>
+      <w:pPr>
+        <w:pStyle w:val="Prrafodelista"/>
         <w:numPr>
           <w:ilvl w:val="0"/>
-          <w:numId w:val="12"/>
+          <w:numId w:val="23"/>
         </w:numPr>
         <w:rPr>
+          <w:rFonts w:ascii="Lucida Console" w:hAnsi="Lucida Console"/>
+          <w:sz w:val="18"/>
+          <w:szCs w:val="18"/>
+        </w:rPr>
+      </w:pPr>
+      <w:r>
+        <w:rPr>
+          <w:rFonts w:ascii="Lucida Console" w:hAnsi="Lucida Console"/>
           <w:b/>
-          <w:sz w:val="22"/>
-          <w:szCs w:val="22"/>
-        </w:rPr>
-      </w:pPr>
-      <w:r>
-        <w:rPr>
-          <w:b/>
-          <w:bCs/>
-          <w:sz w:val="22"/>
-          <w:szCs w:val="22"/>
-        </w:rPr>
-        <w:t>carácter-</w:t>
-      </w:r>
-      <w:r>
-        <w:rPr>
-          <w:b/>
-          <w:sz w:val="22"/>
-          <w:szCs w:val="22"/>
-        </w:rPr>
-        <w:t xml:space="preserve">esc: </w:t>
-      </w:r>
-      <w:r>
-        <w:rPr>
-          <w:sz w:val="22"/>
-          <w:szCs w:val="22"/>
-        </w:rPr>
-        <w:t xml:space="preserve"> \n | \t | \” | \r | \’ | \digito-octal [digito-octal] [digito-octal] |</w:t>
-      </w:r>
-    </w:p>
-    <w:p>
-      <w:pPr>
-        <w:ind w:left="2124"/>
-        <w:rPr>
-          <w:b/>
-          <w:sz w:val="22"/>
-          <w:szCs w:val="22"/>
-        </w:rPr>
-      </w:pPr>
-      <w:r>
-        <w:rPr>
-          <w:sz w:val="22"/>
-          <w:szCs w:val="22"/>
-        </w:rPr>
-        <w:t xml:space="preserve">\x </w:t>
-      </w:r>
-      <w:r>
-        <w:rPr>
-          <w:bCs/>
-          <w:sz w:val="22"/>
-          <w:szCs w:val="22"/>
-        </w:rPr>
-        <w:t>digito-hexadecimal</w:t>
-      </w:r>
-      <w:r>
-        <w:rPr>
-          <w:sz w:val="22"/>
-          <w:szCs w:val="22"/>
-        </w:rPr>
-        <w:t xml:space="preserve"> [</w:t>
-      </w:r>
-      <w:r>
-        <w:rPr>
-          <w:bCs/>
-          <w:sz w:val="22"/>
-          <w:szCs w:val="22"/>
-        </w:rPr>
-        <w:t>digito-hexadecimal</w:t>
-      </w:r>
-      <w:r>
-        <w:rPr>
-          <w:sz w:val="22"/>
-          <w:szCs w:val="22"/>
-        </w:rPr>
-        <w:t>]</w:t>
-      </w:r>
-    </w:p>
-    <w:p>
-      <w:pPr>
-        <w:rPr>
-          <w:sz w:val="22"/>
-          <w:szCs w:val="22"/>
-        </w:rPr>
-      </w:pPr>
-    </w:p>
-    <w:p>
-      <w:pPr>
+          <w:sz w:val="18"/>
+          <w:szCs w:val="18"/>
+        </w:rPr>
+        <w:t>Carácter de escape:</w:t>
+      </w:r>
+      <w:r>
+        <w:rPr>
+          <w:rFonts w:ascii="Lucida Console" w:hAnsi="Lucida Console"/>
+          <w:sz w:val="18"/>
+          <w:szCs w:val="18"/>
+        </w:rPr>
+        <w:t xml:space="preserve"> {</w:t>
+      </w:r>
+      <w:proofErr w:type="spellStart"/>
+      <w:r>
+        <w:rPr>
+          <w:rFonts w:ascii="Lucida Console" w:hAnsi="Lucida Console"/>
+          <w:sz w:val="18"/>
+          <w:szCs w:val="18"/>
+        </w:rPr>
+        <w:t>simple_escape_sequence</w:t>
+      </w:r>
+      <w:proofErr w:type="spellEnd"/>
+      <w:r>
+        <w:rPr>
+          <w:rFonts w:ascii="Lucida Console" w:hAnsi="Lucida Console"/>
+          <w:sz w:val="18"/>
+          <w:szCs w:val="18"/>
+        </w:rPr>
+        <w:t>}</w:t>
+      </w:r>
+      <w:r>
+        <w:rPr>
+          <w:rFonts w:ascii="Lucida Console" w:hAnsi="Lucida Console"/>
+          <w:sz w:val="18"/>
+          <w:szCs w:val="18"/>
+        </w:rPr>
+        <w:t xml:space="preserve"> </w:t>
+      </w:r>
+      <w:r>
+        <w:rPr>
+          <w:rFonts w:ascii="Lucida Console" w:hAnsi="Lucida Console"/>
+          <w:sz w:val="18"/>
+          <w:szCs w:val="18"/>
+        </w:rPr>
+        <w:t>|</w:t>
+      </w:r>
+      <w:r>
+        <w:rPr>
+          <w:rFonts w:ascii="Lucida Console" w:hAnsi="Lucida Console"/>
+          <w:sz w:val="18"/>
+          <w:szCs w:val="18"/>
+        </w:rPr>
+        <w:t xml:space="preserve"> </w:t>
+      </w:r>
+      <w:r>
+        <w:rPr>
+          <w:rFonts w:ascii="Lucida Console" w:hAnsi="Lucida Console"/>
+          <w:sz w:val="18"/>
+          <w:szCs w:val="18"/>
+        </w:rPr>
+        <w:t>{</w:t>
+      </w:r>
+      <w:proofErr w:type="spellStart"/>
+      <w:r>
+        <w:rPr>
+          <w:rFonts w:ascii="Lucida Console" w:hAnsi="Lucida Console"/>
+          <w:sz w:val="18"/>
+          <w:szCs w:val="18"/>
+        </w:rPr>
+        <w:t>octal_escape_sequence</w:t>
+      </w:r>
+      <w:proofErr w:type="spellEnd"/>
+      <w:r>
+        <w:rPr>
+          <w:rFonts w:ascii="Lucida Console" w:hAnsi="Lucida Console"/>
+          <w:sz w:val="18"/>
+          <w:szCs w:val="18"/>
+        </w:rPr>
+        <w:t>}</w:t>
+      </w:r>
+      <w:r>
+        <w:rPr>
+          <w:rFonts w:ascii="Lucida Console" w:hAnsi="Lucida Console"/>
+          <w:sz w:val="18"/>
+          <w:szCs w:val="18"/>
+        </w:rPr>
+        <w:t xml:space="preserve"> </w:t>
+      </w:r>
+      <w:r>
+        <w:rPr>
+          <w:rFonts w:ascii="Lucida Console" w:hAnsi="Lucida Console"/>
+          <w:sz w:val="18"/>
+          <w:szCs w:val="18"/>
+        </w:rPr>
+        <w:t>|</w:t>
+      </w:r>
+      <w:r>
+        <w:rPr>
+          <w:rFonts w:ascii="Lucida Console" w:hAnsi="Lucida Console"/>
+          <w:sz w:val="18"/>
+          <w:szCs w:val="18"/>
+        </w:rPr>
+        <w:t xml:space="preserve"> </w:t>
+      </w:r>
+      <w:r>
+        <w:rPr>
+          <w:rFonts w:ascii="Lucida Console" w:hAnsi="Lucida Console"/>
+          <w:sz w:val="18"/>
+          <w:szCs w:val="18"/>
+        </w:rPr>
+        <w:t>{</w:t>
+      </w:r>
+      <w:proofErr w:type="spellStart"/>
+      <w:r>
+        <w:rPr>
+          <w:rFonts w:ascii="Lucida Console" w:hAnsi="Lucida Console"/>
+          <w:sz w:val="18"/>
+          <w:szCs w:val="18"/>
+        </w:rPr>
+        <w:t>hexadecimal_escape_sequence</w:t>
+      </w:r>
+      <w:proofErr w:type="spellEnd"/>
+      <w:r>
+        <w:rPr>
+          <w:rFonts w:ascii="Lucida Console" w:hAnsi="Lucida Console"/>
+          <w:sz w:val="18"/>
+          <w:szCs w:val="18"/>
+        </w:rPr>
+        <w:t>}|.</w:t>
+      </w:r>
+    </w:p>
+    <w:p>
+      <w:pPr>
+        <w:rPr>
+          <w:rFonts w:ascii="Lucida Console" w:hAnsi="Lucida Console"/>
+          <w:sz w:val="18"/>
+          <w:szCs w:val="18"/>
+        </w:rPr>
+      </w:pPr>
+    </w:p>
+    <w:p>
+      <w:pPr>
+        <w:rPr>
+          <w:rFonts w:ascii="Lucida Console" w:hAnsi="Lucida Console"/>
+          <w:sz w:val="18"/>
+          <w:szCs w:val="18"/>
+        </w:rPr>
+      </w:pPr>
+    </w:p>
+    <w:p>
+      <w:pPr>
+        <w:rPr>
+          <w:rFonts w:ascii="Lucida Console" w:hAnsi="Lucida Console"/>
+          <w:sz w:val="18"/>
+          <w:szCs w:val="18"/>
+        </w:rPr>
+      </w:pPr>
+      <w:r>
+        <w:rPr>
+          <w:rFonts w:ascii="Lucida Console" w:hAnsi="Lucida Console"/>
+          <w:sz w:val="18"/>
+          <w:szCs w:val="18"/>
+        </w:rPr>
+        <w:t>Separadores</w:t>
+      </w:r>
+    </w:p>
+    <w:p>
+      <w:pPr>
+        <w:rPr>
+          <w:rFonts w:ascii="Lucida Console" w:hAnsi="Lucida Console"/>
+          <w:sz w:val="18"/>
+          <w:szCs w:val="18"/>
+        </w:rPr>
+      </w:pPr>
+    </w:p>
+    <w:p>
+      <w:pPr>
+        <w:pStyle w:val="Prrafodelista"/>
         <w:numPr>
           <w:ilvl w:val="0"/>
-          <w:numId w:val="12"/>
+          <w:numId w:val="24"/>
         </w:numPr>
         <w:rPr>
-          <w:sz w:val="22"/>
-          <w:szCs w:val="22"/>
-        </w:rPr>
-      </w:pPr>
-      <w:r>
-        <w:rPr>
-          <w:b/>
-          <w:bCs/>
-          <w:sz w:val="22"/>
-          <w:szCs w:val="22"/>
-        </w:rPr>
-        <w:t>ristra:</w:t>
-      </w:r>
-      <w:r>
-        <w:rPr>
-          <w:sz w:val="22"/>
-          <w:szCs w:val="22"/>
-        </w:rPr>
-        <w:t xml:space="preserve"> “ {ascii | carácter-esc} “</w:t>
-      </w:r>
-    </w:p>
-    <w:p>
-      <w:pPr>
-        <w:rPr>
-          <w:sz w:val="22"/>
-          <w:szCs w:val="22"/>
-        </w:rPr>
-      </w:pPr>
-    </w:p>
-    <w:p>
-      <w:pPr>
+          <w:rFonts w:ascii="Lucida Console" w:hAnsi="Lucida Console"/>
+          <w:sz w:val="18"/>
+          <w:szCs w:val="18"/>
+        </w:rPr>
+      </w:pPr>
+      <w:r>
+        <w:rPr>
+          <w:rFonts w:ascii="Lucida Console" w:hAnsi="Lucida Console"/>
+          <w:sz w:val="18"/>
+          <w:szCs w:val="18"/>
+        </w:rPr>
+        <w:t>[</w:t>
+      </w:r>
+      <w:r>
+        <w:rPr>
+          <w:rFonts w:ascii="Lucida Console" w:hAnsi="Lucida Console"/>
+          <w:sz w:val="18"/>
+          <w:szCs w:val="18"/>
+        </w:rPr>
+        <w:t xml:space="preserve"> | </w:t>
+      </w:r>
+      <w:r>
+        <w:rPr>
+          <w:rFonts w:ascii="Lucida Console" w:hAnsi="Lucida Console"/>
+          <w:sz w:val="18"/>
+          <w:szCs w:val="18"/>
+        </w:rPr>
+        <w:t>]</w:t>
+      </w:r>
+      <w:r>
+        <w:rPr>
+          <w:rFonts w:ascii="Lucida Console" w:hAnsi="Lucida Console"/>
+          <w:sz w:val="18"/>
+          <w:szCs w:val="18"/>
+        </w:rPr>
+        <w:t xml:space="preserve"> | </w:t>
+      </w:r>
+      <w:r>
+        <w:rPr>
+          <w:rFonts w:ascii="Lucida Console" w:hAnsi="Lucida Console"/>
+          <w:sz w:val="18"/>
+          <w:szCs w:val="18"/>
+        </w:rPr>
+        <w:t>(</w:t>
+      </w:r>
+      <w:r>
+        <w:rPr>
+          <w:rFonts w:ascii="Lucida Console" w:hAnsi="Lucida Console"/>
+          <w:sz w:val="18"/>
+          <w:szCs w:val="18"/>
+        </w:rPr>
+        <w:t xml:space="preserve"> | </w:t>
+      </w:r>
+      <w:r>
+        <w:rPr>
+          <w:rFonts w:ascii="Lucida Console" w:hAnsi="Lucida Console"/>
+          <w:sz w:val="18"/>
+          <w:szCs w:val="18"/>
+        </w:rPr>
+        <w:t>)</w:t>
+      </w:r>
+      <w:r>
+        <w:rPr>
+          <w:rFonts w:ascii="Lucida Console" w:hAnsi="Lucida Console"/>
+          <w:sz w:val="18"/>
+          <w:szCs w:val="18"/>
+        </w:rPr>
+        <w:t xml:space="preserve"> | </w:t>
+      </w:r>
+      <w:r>
+        <w:rPr>
+          <w:rFonts w:ascii="Lucida Console" w:hAnsi="Lucida Console"/>
+          <w:sz w:val="18"/>
+          <w:szCs w:val="18"/>
+        </w:rPr>
+        <w:t>{</w:t>
+      </w:r>
+      <w:r>
+        <w:rPr>
+          <w:rFonts w:ascii="Lucida Console" w:hAnsi="Lucida Console"/>
+          <w:sz w:val="18"/>
+          <w:szCs w:val="18"/>
+        </w:rPr>
+        <w:t xml:space="preserve"> | </w:t>
+      </w:r>
+      <w:r>
+        <w:rPr>
+          <w:rFonts w:ascii="Lucida Console" w:hAnsi="Lucida Console"/>
+          <w:sz w:val="18"/>
+          <w:szCs w:val="18"/>
+        </w:rPr>
+        <w:t xml:space="preserve">} | . | : | ; | , </w:t>
+      </w:r>
+    </w:p>
+    <w:p>
+      <w:pPr>
+        <w:rPr>
+          <w:rFonts w:ascii="Lucida Console" w:hAnsi="Lucida Console"/>
+          <w:sz w:val="18"/>
+          <w:szCs w:val="18"/>
+        </w:rPr>
+      </w:pPr>
+    </w:p>
+    <w:p>
+      <w:pPr>
+        <w:rPr>
+          <w:rFonts w:ascii="Lucida Console" w:hAnsi="Lucida Console"/>
+          <w:sz w:val="18"/>
+          <w:szCs w:val="18"/>
+        </w:rPr>
+      </w:pPr>
+      <w:r>
+        <w:rPr>
+          <w:rFonts w:ascii="Lucida Console" w:hAnsi="Lucida Console"/>
+          <w:sz w:val="18"/>
+          <w:szCs w:val="18"/>
+        </w:rPr>
+        <w:lastRenderedPageBreak/>
+        <w:t xml:space="preserve">Operadores </w:t>
+      </w:r>
+    </w:p>
+    <w:p>
+      <w:pPr>
+        <w:rPr>
+          <w:rFonts w:ascii="Lucida Console" w:hAnsi="Lucida Console"/>
+          <w:sz w:val="18"/>
+          <w:szCs w:val="18"/>
+        </w:rPr>
+      </w:pPr>
+    </w:p>
+    <w:p>
+      <w:pPr>
+        <w:pStyle w:val="Prrafodelista"/>
         <w:numPr>
           <w:ilvl w:val="0"/>
-          <w:numId w:val="12"/>
+          <w:numId w:val="24"/>
         </w:numPr>
         <w:rPr>
-          <w:sz w:val="22"/>
-          <w:szCs w:val="22"/>
-        </w:rPr>
-      </w:pPr>
-      <w:r>
-        <w:rPr>
+          <w:rFonts w:ascii="Lucida Console" w:hAnsi="Lucida Console"/>
+          <w:sz w:val="18"/>
+          <w:szCs w:val="18"/>
+        </w:rPr>
+      </w:pPr>
+      <w:r>
+        <w:rPr>
+          <w:rFonts w:ascii="Lucida Console" w:hAnsi="Lucida Console"/>
           <w:b/>
-          <w:bCs/>
-          <w:sz w:val="22"/>
-          <w:szCs w:val="22"/>
-        </w:rPr>
-        <w:t xml:space="preserve">identificador: </w:t>
-      </w:r>
-      <w:r>
-        <w:rPr>
-          <w:sz w:val="22"/>
-          <w:szCs w:val="22"/>
-        </w:rPr>
-        <w:t>letra {letra | digito}</w:t>
-      </w:r>
-    </w:p>
-    <w:p>
-      <w:pPr>
-        <w:rPr>
-          <w:sz w:val="22"/>
-          <w:szCs w:val="22"/>
-        </w:rPr>
-      </w:pPr>
-    </w:p>
-    <w:p>
-      <w:pPr>
+          <w:sz w:val="18"/>
+          <w:szCs w:val="18"/>
+        </w:rPr>
+        <w:t>Operadores</w:t>
+      </w:r>
+      <w:r>
+        <w:rPr>
+          <w:rFonts w:ascii="Lucida Console" w:hAnsi="Lucida Console"/>
+          <w:b/>
+          <w:sz w:val="18"/>
+          <w:szCs w:val="18"/>
+        </w:rPr>
+        <w:t xml:space="preserve"> aritméticos:</w:t>
+      </w:r>
+      <w:r>
+        <w:rPr>
+          <w:rFonts w:ascii="Lucida Console" w:hAnsi="Lucida Console"/>
+          <w:sz w:val="18"/>
+          <w:szCs w:val="18"/>
+        </w:rPr>
+        <w:t xml:space="preserve"> + | - | * | / | %</w:t>
+      </w:r>
+    </w:p>
+    <w:p>
+      <w:pPr>
+        <w:pStyle w:val="Prrafodelista"/>
         <w:numPr>
           <w:ilvl w:val="0"/>
-          <w:numId w:val="12"/>
+          <w:numId w:val="24"/>
         </w:numPr>
         <w:rPr>
-          <w:sz w:val="22"/>
-          <w:szCs w:val="22"/>
-        </w:rPr>
-      </w:pPr>
-      <w:r>
-        <w:rPr>
+          <w:rFonts w:ascii="Lucida Console" w:hAnsi="Lucida Console"/>
+          <w:sz w:val="18"/>
+          <w:szCs w:val="18"/>
+        </w:rPr>
+      </w:pPr>
+      <w:r>
+        <w:rPr>
+          <w:rFonts w:ascii="Lucida Console" w:hAnsi="Lucida Console"/>
           <w:b/>
-          <w:bCs/>
-          <w:sz w:val="22"/>
-          <w:szCs w:val="22"/>
-        </w:rPr>
-        <w:t xml:space="preserve">comentarios: </w:t>
-      </w:r>
-      <w:r>
-        <w:rPr>
-          <w:sz w:val="22"/>
-          <w:szCs w:val="22"/>
-        </w:rPr>
-        <w:t xml:space="preserve">// {ascii}\r | /* {ascii - (/* | */) } */                                   </w:t>
-      </w:r>
-    </w:p>
-    <w:p>
-      <w:pPr>
-        <w:rPr>
-          <w:sz w:val="22"/>
-          <w:szCs w:val="22"/>
-        </w:rPr>
-      </w:pPr>
-    </w:p>
-    <w:p>
-      <w:pPr>
+          <w:sz w:val="18"/>
+          <w:szCs w:val="18"/>
+        </w:rPr>
+        <w:t>Operadores relacionales:</w:t>
+      </w:r>
+      <w:r>
+        <w:rPr>
+          <w:rFonts w:ascii="Lucida Console" w:hAnsi="Lucida Console"/>
+          <w:sz w:val="18"/>
+          <w:szCs w:val="18"/>
+        </w:rPr>
+        <w:t xml:space="preserve"> &lt; | &gt; | &lt;= | &gt;= | == | </w:t>
+      </w:r>
+      <w:r>
+        <w:rPr>
+          <w:rFonts w:ascii="Lucida Console" w:hAnsi="Lucida Console"/>
+          <w:sz w:val="18"/>
+          <w:szCs w:val="18"/>
+        </w:rPr>
+        <w:t>!=</w:t>
+      </w:r>
+    </w:p>
+    <w:p>
+      <w:pPr>
+        <w:pStyle w:val="Prrafodelista"/>
         <w:numPr>
           <w:ilvl w:val="0"/>
-          <w:numId w:val="12"/>
+          <w:numId w:val="24"/>
         </w:numPr>
-        <w:ind w:left="2127" w:hanging="1767"/>
-        <w:rPr>
+        <w:rPr>
+          <w:rFonts w:ascii="Lucida Console" w:hAnsi="Lucida Console"/>
+          <w:sz w:val="18"/>
+          <w:szCs w:val="18"/>
+        </w:rPr>
+      </w:pPr>
+      <w:r>
+        <w:rPr>
+          <w:rFonts w:ascii="Lucida Console" w:hAnsi="Lucida Console"/>
           <w:b/>
-          <w:sz w:val="22"/>
-        </w:rPr>
-      </w:pPr>
-      <w:r>
-        <w:rPr>
-          <w:b/>
-          <w:bCs/>
-          <w:sz w:val="22"/>
-          <w:szCs w:val="22"/>
-        </w:rPr>
-        <w:t xml:space="preserve">palabras reservadas: </w:t>
-      </w:r>
-      <w:r>
-        <w:rPr>
-          <w:sz w:val="22"/>
-          <w:szCs w:val="22"/>
-        </w:rPr>
-        <w:t>main | function | procedure | return | if | else | for | while | switch |    case | default | break | char | scanf | printf | int | float | const</w:t>
-      </w:r>
-    </w:p>
-    <w:p>
-      <w:pPr>
-        <w:rPr>
-          <w:b/>
-          <w:sz w:val="22"/>
-        </w:rPr>
-      </w:pPr>
-    </w:p>
-    <w:p>
-      <w:pPr>
+          <w:sz w:val="18"/>
+          <w:szCs w:val="18"/>
+        </w:rPr>
+        <w:t>Operadores lógicos:</w:t>
+      </w:r>
+      <w:r>
+        <w:rPr>
+          <w:rFonts w:ascii="Lucida Console" w:hAnsi="Lucida Console"/>
+          <w:sz w:val="18"/>
+          <w:szCs w:val="18"/>
+        </w:rPr>
+        <w:t xml:space="preserve"> &amp;&amp; | “||” | !</w:t>
+      </w:r>
+    </w:p>
+    <w:p>
+      <w:pPr>
+        <w:pStyle w:val="Prrafodelista"/>
         <w:numPr>
           <w:ilvl w:val="0"/>
-          <w:numId w:val="12"/>
+          <w:numId w:val="24"/>
         </w:numPr>
         <w:rPr>
-          <w:sz w:val="22"/>
-          <w:szCs w:val="22"/>
-        </w:rPr>
-      </w:pPr>
-      <w:r>
-        <w:rPr>
+          <w:rFonts w:ascii="Lucida Console" w:hAnsi="Lucida Console"/>
+          <w:sz w:val="18"/>
+          <w:szCs w:val="18"/>
+        </w:rPr>
+      </w:pPr>
+      <w:r>
+        <w:rPr>
+          <w:rFonts w:ascii="Lucida Console" w:hAnsi="Lucida Console"/>
           <w:b/>
-          <w:sz w:val="22"/>
-        </w:rPr>
-        <w:t>separadores:</w:t>
-      </w:r>
-      <w:r>
-        <w:rPr>
-          <w:sz w:val="22"/>
-        </w:rPr>
-        <w:t xml:space="preserve"> = | , | ; | ( | ) </w:t>
-      </w:r>
-    </w:p>
-    <w:p>
-      <w:pPr>
-        <w:rPr>
-          <w:sz w:val="22"/>
-          <w:szCs w:val="22"/>
-        </w:rPr>
-      </w:pPr>
-    </w:p>
-    <w:p>
-      <w:pPr>
+          <w:sz w:val="18"/>
+          <w:szCs w:val="18"/>
+        </w:rPr>
+        <w:t>Operadores a nivel de bits:</w:t>
+      </w:r>
+      <w:r>
+        <w:rPr>
+          <w:rFonts w:ascii="Lucida Console" w:hAnsi="Lucida Console"/>
+          <w:sz w:val="18"/>
+          <w:szCs w:val="18"/>
+        </w:rPr>
+        <w:t xml:space="preserve"> &amp; | “|” | ^ | ~ | &lt;&lt; | &gt;&gt; </w:t>
+      </w:r>
+    </w:p>
+    <w:p>
+      <w:pPr>
+        <w:pStyle w:val="Prrafodelista"/>
         <w:numPr>
           <w:ilvl w:val="0"/>
-          <w:numId w:val="12"/>
+          <w:numId w:val="24"/>
         </w:numPr>
         <w:rPr>
-          <w:sz w:val="22"/>
-          <w:szCs w:val="22"/>
-        </w:rPr>
-      </w:pPr>
-      <w:r>
-        <w:rPr>
+          <w:rFonts w:ascii="Lucida Console" w:hAnsi="Lucida Console"/>
+          <w:sz w:val="18"/>
+          <w:szCs w:val="18"/>
+        </w:rPr>
+      </w:pPr>
+      <w:r>
+        <w:rPr>
+          <w:rFonts w:ascii="Lucida Console" w:hAnsi="Lucida Console"/>
           <w:b/>
-          <w:sz w:val="22"/>
-        </w:rPr>
-        <w:t>operadores unarios:</w:t>
-      </w:r>
-      <w:r>
-        <w:rPr>
-          <w:sz w:val="22"/>
-          <w:szCs w:val="22"/>
-        </w:rPr>
-        <w:t xml:space="preserve"> + | - | ~ | </w:t>
-      </w:r>
-      <w:r>
-        <w:t>!</w:t>
-      </w:r>
-    </w:p>
-    <w:p>
-      <w:pPr>
-        <w:rPr>
-          <w:sz w:val="22"/>
-          <w:szCs w:val="22"/>
-        </w:rPr>
-      </w:pPr>
-    </w:p>
-    <w:p>
-      <w:pPr>
-        <w:numPr>
-          <w:ilvl w:val="0"/>
-          <w:numId w:val="12"/>
-        </w:numPr>
-        <w:rPr>
-          <w:sz w:val="22"/>
-          <w:szCs w:val="22"/>
-        </w:rPr>
-      </w:pPr>
-      <w:r>
-        <w:rPr>
-          <w:b/>
-          <w:sz w:val="22"/>
-        </w:rPr>
-        <w:t>operadores binarios</w:t>
-      </w:r>
-      <w:r>
-        <w:rPr>
-          <w:sz w:val="22"/>
-          <w:szCs w:val="22"/>
-        </w:rPr>
-        <w:t xml:space="preserve">: + | - | * | / | &amp;&amp; | || | &lt; | &gt; | &lt;= | &gt;= | == | &amp; | ‘|’ | % | </w:t>
-      </w:r>
-      <w:r>
-        <w:t xml:space="preserve">!= | ^ | &lt;&lt; | &gt;&gt; </w:t>
-      </w:r>
-    </w:p>
-    <w:p>
-      <w:pPr>
+          <w:sz w:val="18"/>
+          <w:szCs w:val="18"/>
+        </w:rPr>
+        <w:t>Operadores asignación:</w:t>
+      </w:r>
+      <w:r>
+        <w:rPr>
+          <w:rFonts w:ascii="Lucida Console" w:hAnsi="Lucida Console"/>
+          <w:sz w:val="18"/>
+          <w:szCs w:val="18"/>
+        </w:rPr>
+        <w:t xml:space="preserve"> = | ++ | -- | *= | /= | %= | += | -=</w:t>
+      </w:r>
+    </w:p>
+    <w:p>
+      <w:pPr>
+        <w:ind w:left="720"/>
+        <w:jc w:val="both"/>
+        <w:rPr>
+          <w:sz w:val="18"/>
+          <w:szCs w:val="18"/>
+        </w:rPr>
+      </w:pPr>
+    </w:p>
+    <w:p>
+      <w:pPr>
+        <w:jc w:val="both"/>
+        <w:rPr>
+          <w:sz w:val="18"/>
+          <w:szCs w:val="18"/>
+        </w:rPr>
+      </w:pPr>
+      <w:r>
+        <w:rPr>
+          <w:sz w:val="18"/>
+          <w:szCs w:val="18"/>
+        </w:rPr>
+        <w:t xml:space="preserve"> </w:t>
+      </w:r>
+    </w:p>
+    <w:p>
+      <w:pPr>
+        <w:jc w:val="both"/>
         <w:rPr>
           <w:noProof/>
           <w:lang w:eastAsia="es-ES_tradnl"/>
@@ -1535,14 +3163,7 @@
     </w:p>
     <w:p>
       <w:pPr>
-        <w:rPr>
-          <w:noProof/>
-          <w:lang w:eastAsia="es-ES_tradnl"/>
-        </w:rPr>
-      </w:pPr>
-    </w:p>
-    <w:p>
-      <w:pPr>
+        <w:jc w:val="both"/>
         <w:rPr>
           <w:noProof/>
           <w:lang w:eastAsia="es-ES_tradnl"/>
@@ -8744,28 +10365,40 @@
             <w:jc w:val="center"/>
             <w:rPr>
               <w:b/>
+              <w:color w:val="FFFFFF" w:themeColor="background1"/>
             </w:rPr>
           </w:pPr>
           <w:r>
+            <w:rPr>
+              <w:color w:val="FFFFFF" w:themeColor="background1"/>
+            </w:rPr>
             <w:fldChar w:fldCharType="begin"/>
           </w:r>
           <w:r>
+            <w:rPr>
+              <w:color w:val="FFFFFF" w:themeColor="background1"/>
+            </w:rPr>
             <w:instrText xml:space="preserve"> PAGE   \* MERGEFORMAT </w:instrText>
           </w:r>
           <w:r>
+            <w:rPr>
+              <w:color w:val="FFFFFF" w:themeColor="background1"/>
+            </w:rPr>
             <w:fldChar w:fldCharType="separate"/>
           </w:r>
           <w:r>
             <w:rPr>
               <w:b/>
               <w:noProof/>
+              <w:color w:val="FFFFFF" w:themeColor="background1"/>
             </w:rPr>
-            <w:t>4</w:t>
+            <w:t>2</w:t>
           </w:r>
           <w:r>
             <w:rPr>
               <w:b/>
               <w:noProof/>
+              <w:color w:val="FFFFFF" w:themeColor="background1"/>
             </w:rPr>
             <w:fldChar w:fldCharType="end"/>
           </w:r>
@@ -8956,6 +10589,208 @@
     </w:lvl>
   </w:abstractNum>
   <w:abstractNum w:abstractNumId="1">
+    <w:nsid w:val="08CC37F7"/>
+    <w:multiLevelType w:val="hybridMultilevel"/>
+    <w:tmpl w:val="896C68B6"/>
+    <w:lvl w:ilvl="0" w:tplc="0C0A000F">
+      <w:start w:val="1"/>
+      <w:numFmt w:val="decimal"/>
+      <w:lvlText w:val="%1."/>
+      <w:lvlJc w:val="left"/>
+      <w:pPr>
+        <w:ind w:left="720" w:hanging="360"/>
+      </w:pPr>
+    </w:lvl>
+    <w:lvl w:ilvl="1" w:tplc="0C0A0019" w:tentative="1">
+      <w:start w:val="1"/>
+      <w:numFmt w:val="lowerLetter"/>
+      <w:lvlText w:val="%2."/>
+      <w:lvlJc w:val="left"/>
+      <w:pPr>
+        <w:ind w:left="1440" w:hanging="360"/>
+      </w:pPr>
+    </w:lvl>
+    <w:lvl w:ilvl="2" w:tplc="0C0A0001">
+      <w:start w:val="1"/>
+      <w:numFmt w:val="bullet"/>
+      <w:lvlText w:val=""/>
+      <w:lvlJc w:val="left"/>
+      <w:pPr>
+        <w:ind w:left="1440" w:hanging="360"/>
+      </w:pPr>
+      <w:rPr>
+        <w:rFonts w:ascii="Symbol" w:hAnsi="Symbol" w:hint="default"/>
+      </w:rPr>
+    </w:lvl>
+    <w:lvl w:ilvl="3" w:tplc="0C0A000F" w:tentative="1">
+      <w:start w:val="1"/>
+      <w:numFmt w:val="decimal"/>
+      <w:lvlText w:val="%4."/>
+      <w:lvlJc w:val="left"/>
+      <w:pPr>
+        <w:ind w:left="2880" w:hanging="360"/>
+      </w:pPr>
+    </w:lvl>
+    <w:lvl w:ilvl="4" w:tplc="0C0A0019" w:tentative="1">
+      <w:start w:val="1"/>
+      <w:numFmt w:val="lowerLetter"/>
+      <w:lvlText w:val="%5."/>
+      <w:lvlJc w:val="left"/>
+      <w:pPr>
+        <w:ind w:left="3600" w:hanging="360"/>
+      </w:pPr>
+    </w:lvl>
+    <w:lvl w:ilvl="5" w:tplc="0C0A001B" w:tentative="1">
+      <w:start w:val="1"/>
+      <w:numFmt w:val="lowerRoman"/>
+      <w:lvlText w:val="%6."/>
+      <w:lvlJc w:val="right"/>
+      <w:pPr>
+        <w:ind w:left="4320" w:hanging="180"/>
+      </w:pPr>
+    </w:lvl>
+    <w:lvl w:ilvl="6" w:tplc="0C0A000F" w:tentative="1">
+      <w:start w:val="1"/>
+      <w:numFmt w:val="decimal"/>
+      <w:lvlText w:val="%7."/>
+      <w:lvlJc w:val="left"/>
+      <w:pPr>
+        <w:ind w:left="5040" w:hanging="360"/>
+      </w:pPr>
+    </w:lvl>
+    <w:lvl w:ilvl="7" w:tplc="0C0A0019" w:tentative="1">
+      <w:start w:val="1"/>
+      <w:numFmt w:val="lowerLetter"/>
+      <w:lvlText w:val="%8."/>
+      <w:lvlJc w:val="left"/>
+      <w:pPr>
+        <w:ind w:left="5760" w:hanging="360"/>
+      </w:pPr>
+    </w:lvl>
+    <w:lvl w:ilvl="8" w:tplc="0C0A001B" w:tentative="1">
+      <w:start w:val="1"/>
+      <w:numFmt w:val="lowerRoman"/>
+      <w:lvlText w:val="%9."/>
+      <w:lvlJc w:val="right"/>
+      <w:pPr>
+        <w:ind w:left="6480" w:hanging="180"/>
+      </w:pPr>
+    </w:lvl>
+  </w:abstractNum>
+  <w:abstractNum w:abstractNumId="2">
+    <w:nsid w:val="0B1F6360"/>
+    <w:multiLevelType w:val="hybridMultilevel"/>
+    <w:tmpl w:val="F2B49EFC"/>
+    <w:lvl w:ilvl="0" w:tplc="0C0A0001">
+      <w:start w:val="1"/>
+      <w:numFmt w:val="bullet"/>
+      <w:lvlText w:val=""/>
+      <w:lvlJc w:val="left"/>
+      <w:pPr>
+        <w:ind w:left="720" w:hanging="360"/>
+      </w:pPr>
+      <w:rPr>
+        <w:rFonts w:ascii="Symbol" w:hAnsi="Symbol" w:hint="default"/>
+      </w:rPr>
+    </w:lvl>
+    <w:lvl w:ilvl="1" w:tplc="0C0A0003">
+      <w:start w:val="1"/>
+      <w:numFmt w:val="bullet"/>
+      <w:lvlText w:val="o"/>
+      <w:lvlJc w:val="left"/>
+      <w:pPr>
+        <w:ind w:left="1440" w:hanging="360"/>
+      </w:pPr>
+      <w:rPr>
+        <w:rFonts w:ascii="Courier New" w:hAnsi="Courier New" w:hint="default"/>
+      </w:rPr>
+    </w:lvl>
+    <w:lvl w:ilvl="2" w:tplc="0C0A0005" w:tentative="1">
+      <w:start w:val="1"/>
+      <w:numFmt w:val="bullet"/>
+      <w:lvlText w:val=""/>
+      <w:lvlJc w:val="left"/>
+      <w:pPr>
+        <w:ind w:left="2160" w:hanging="360"/>
+      </w:pPr>
+      <w:rPr>
+        <w:rFonts w:ascii="Wingdings" w:hAnsi="Wingdings" w:hint="default"/>
+      </w:rPr>
+    </w:lvl>
+    <w:lvl w:ilvl="3" w:tplc="0C0A0001" w:tentative="1">
+      <w:start w:val="1"/>
+      <w:numFmt w:val="bullet"/>
+      <w:lvlText w:val=""/>
+      <w:lvlJc w:val="left"/>
+      <w:pPr>
+        <w:ind w:left="2880" w:hanging="360"/>
+      </w:pPr>
+      <w:rPr>
+        <w:rFonts w:ascii="Symbol" w:hAnsi="Symbol" w:hint="default"/>
+      </w:rPr>
+    </w:lvl>
+    <w:lvl w:ilvl="4" w:tplc="0C0A0003" w:tentative="1">
+      <w:start w:val="1"/>
+      <w:numFmt w:val="bullet"/>
+      <w:lvlText w:val="o"/>
+      <w:lvlJc w:val="left"/>
+      <w:pPr>
+        <w:ind w:left="3600" w:hanging="360"/>
+      </w:pPr>
+      <w:rPr>
+        <w:rFonts w:ascii="Courier New" w:hAnsi="Courier New" w:hint="default"/>
+      </w:rPr>
+    </w:lvl>
+    <w:lvl w:ilvl="5" w:tplc="0C0A0005" w:tentative="1">
+      <w:start w:val="1"/>
+      <w:numFmt w:val="bullet"/>
+      <w:lvlText w:val=""/>
+      <w:lvlJc w:val="left"/>
+      <w:pPr>
+        <w:ind w:left="4320" w:hanging="360"/>
+      </w:pPr>
+      <w:rPr>
+        <w:rFonts w:ascii="Wingdings" w:hAnsi="Wingdings" w:hint="default"/>
+      </w:rPr>
+    </w:lvl>
+    <w:lvl w:ilvl="6" w:tplc="0C0A0001" w:tentative="1">
+      <w:start w:val="1"/>
+      <w:numFmt w:val="bullet"/>
+      <w:lvlText w:val=""/>
+      <w:lvlJc w:val="left"/>
+      <w:pPr>
+        <w:ind w:left="5040" w:hanging="360"/>
+      </w:pPr>
+      <w:rPr>
+        <w:rFonts w:ascii="Symbol" w:hAnsi="Symbol" w:hint="default"/>
+      </w:rPr>
+    </w:lvl>
+    <w:lvl w:ilvl="7" w:tplc="0C0A0003" w:tentative="1">
+      <w:start w:val="1"/>
+      <w:numFmt w:val="bullet"/>
+      <w:lvlText w:val="o"/>
+      <w:lvlJc w:val="left"/>
+      <w:pPr>
+        <w:ind w:left="5760" w:hanging="360"/>
+      </w:pPr>
+      <w:rPr>
+        <w:rFonts w:ascii="Courier New" w:hAnsi="Courier New" w:hint="default"/>
+      </w:rPr>
+    </w:lvl>
+    <w:lvl w:ilvl="8" w:tplc="0C0A0005" w:tentative="1">
+      <w:start w:val="1"/>
+      <w:numFmt w:val="bullet"/>
+      <w:lvlText w:val=""/>
+      <w:lvlJc w:val="left"/>
+      <w:pPr>
+        <w:ind w:left="6480" w:hanging="360"/>
+      </w:pPr>
+      <w:rPr>
+        <w:rFonts w:ascii="Wingdings" w:hAnsi="Wingdings" w:hint="default"/>
+      </w:rPr>
+    </w:lvl>
+  </w:abstractNum>
+  <w:abstractNum w:abstractNumId="3">
     <w:nsid w:val="0F54426E"/>
     <w:multiLevelType w:val="hybridMultilevel"/>
     <w:tmpl w:val="4B6E1CF4"/>
@@ -9068,7 +10903,7 @@
       </w:rPr>
     </w:lvl>
   </w:abstractNum>
-  <w:abstractNum w:abstractNumId="2">
+  <w:abstractNum w:abstractNumId="4">
     <w:nsid w:val="11FA5D28"/>
     <w:multiLevelType w:val="hybridMultilevel"/>
     <w:tmpl w:val="2E328F58"/>
@@ -9181,7 +11016,7 @@
       </w:rPr>
     </w:lvl>
   </w:abstractNum>
-  <w:abstractNum w:abstractNumId="3">
+  <w:abstractNum w:abstractNumId="5">
     <w:nsid w:val="12450FBC"/>
     <w:multiLevelType w:val="hybridMultilevel"/>
     <w:tmpl w:val="9D764DA8"/>
@@ -9294,7 +11129,120 @@
       </w:rPr>
     </w:lvl>
   </w:abstractNum>
-  <w:abstractNum w:abstractNumId="4">
+  <w:abstractNum w:abstractNumId="6">
+    <w:nsid w:val="12A86CE6"/>
+    <w:multiLevelType w:val="hybridMultilevel"/>
+    <w:tmpl w:val="19DC6EF2"/>
+    <w:lvl w:ilvl="0" w:tplc="0C0A0001">
+      <w:start w:val="1"/>
+      <w:numFmt w:val="bullet"/>
+      <w:lvlText w:val=""/>
+      <w:lvlJc w:val="left"/>
+      <w:pPr>
+        <w:ind w:left="720" w:hanging="360"/>
+      </w:pPr>
+      <w:rPr>
+        <w:rFonts w:ascii="Symbol" w:hAnsi="Symbol" w:hint="default"/>
+      </w:rPr>
+    </w:lvl>
+    <w:lvl w:ilvl="1" w:tplc="0C0A0003" w:tentative="1">
+      <w:start w:val="1"/>
+      <w:numFmt w:val="bullet"/>
+      <w:lvlText w:val="o"/>
+      <w:lvlJc w:val="left"/>
+      <w:pPr>
+        <w:ind w:left="1440" w:hanging="360"/>
+      </w:pPr>
+      <w:rPr>
+        <w:rFonts w:ascii="Courier New" w:hAnsi="Courier New" w:hint="default"/>
+      </w:rPr>
+    </w:lvl>
+    <w:lvl w:ilvl="2" w:tplc="0C0A0005" w:tentative="1">
+      <w:start w:val="1"/>
+      <w:numFmt w:val="bullet"/>
+      <w:lvlText w:val=""/>
+      <w:lvlJc w:val="left"/>
+      <w:pPr>
+        <w:ind w:left="2160" w:hanging="360"/>
+      </w:pPr>
+      <w:rPr>
+        <w:rFonts w:ascii="Wingdings" w:hAnsi="Wingdings" w:hint="default"/>
+      </w:rPr>
+    </w:lvl>
+    <w:lvl w:ilvl="3" w:tplc="0C0A0001" w:tentative="1">
+      <w:start w:val="1"/>
+      <w:numFmt w:val="bullet"/>
+      <w:lvlText w:val=""/>
+      <w:lvlJc w:val="left"/>
+      <w:pPr>
+        <w:ind w:left="2880" w:hanging="360"/>
+      </w:pPr>
+      <w:rPr>
+        <w:rFonts w:ascii="Symbol" w:hAnsi="Symbol" w:hint="default"/>
+      </w:rPr>
+    </w:lvl>
+    <w:lvl w:ilvl="4" w:tplc="0C0A0003" w:tentative="1">
+      <w:start w:val="1"/>
+      <w:numFmt w:val="bullet"/>
+      <w:lvlText w:val="o"/>
+      <w:lvlJc w:val="left"/>
+      <w:pPr>
+        <w:ind w:left="3600" w:hanging="360"/>
+      </w:pPr>
+      <w:rPr>
+        <w:rFonts w:ascii="Courier New" w:hAnsi="Courier New" w:hint="default"/>
+      </w:rPr>
+    </w:lvl>
+    <w:lvl w:ilvl="5" w:tplc="0C0A0005" w:tentative="1">
+      <w:start w:val="1"/>
+      <w:numFmt w:val="bullet"/>
+      <w:lvlText w:val=""/>
+      <w:lvlJc w:val="left"/>
+      <w:pPr>
+        <w:ind w:left="4320" w:hanging="360"/>
+      </w:pPr>
+      <w:rPr>
+        <w:rFonts w:ascii="Wingdings" w:hAnsi="Wingdings" w:hint="default"/>
+      </w:rPr>
+    </w:lvl>
+    <w:lvl w:ilvl="6" w:tplc="0C0A0001" w:tentative="1">
+      <w:start w:val="1"/>
+      <w:numFmt w:val="bullet"/>
+      <w:lvlText w:val=""/>
+      <w:lvlJc w:val="left"/>
+      <w:pPr>
+        <w:ind w:left="5040" w:hanging="360"/>
+      </w:pPr>
+      <w:rPr>
+        <w:rFonts w:ascii="Symbol" w:hAnsi="Symbol" w:hint="default"/>
+      </w:rPr>
+    </w:lvl>
+    <w:lvl w:ilvl="7" w:tplc="0C0A0003" w:tentative="1">
+      <w:start w:val="1"/>
+      <w:numFmt w:val="bullet"/>
+      <w:lvlText w:val="o"/>
+      <w:lvlJc w:val="left"/>
+      <w:pPr>
+        <w:ind w:left="5760" w:hanging="360"/>
+      </w:pPr>
+      <w:rPr>
+        <w:rFonts w:ascii="Courier New" w:hAnsi="Courier New" w:hint="default"/>
+      </w:rPr>
+    </w:lvl>
+    <w:lvl w:ilvl="8" w:tplc="0C0A0005" w:tentative="1">
+      <w:start w:val="1"/>
+      <w:numFmt w:val="bullet"/>
+      <w:lvlText w:val=""/>
+      <w:lvlJc w:val="left"/>
+      <w:pPr>
+        <w:ind w:left="6480" w:hanging="360"/>
+      </w:pPr>
+      <w:rPr>
+        <w:rFonts w:ascii="Wingdings" w:hAnsi="Wingdings" w:hint="default"/>
+      </w:rPr>
+    </w:lvl>
+  </w:abstractNum>
+  <w:abstractNum w:abstractNumId="7">
     <w:nsid w:val="1BF81D8F"/>
     <w:multiLevelType w:val="hybridMultilevel"/>
     <w:tmpl w:val="2D2A2960"/>
@@ -9433,7 +11381,188 @@
       </w:rPr>
     </w:lvl>
   </w:abstractNum>
-  <w:abstractNum w:abstractNumId="5">
+  <w:abstractNum w:abstractNumId="8">
+    <w:nsid w:val="1C9A6814"/>
+    <w:multiLevelType w:val="hybridMultilevel"/>
+    <w:tmpl w:val="2F368F48"/>
+    <w:lvl w:ilvl="0" w:tplc="0C0A000F">
+      <w:start w:val="1"/>
+      <w:numFmt w:val="decimal"/>
+      <w:lvlText w:val="%1."/>
+      <w:lvlJc w:val="left"/>
+      <w:pPr>
+        <w:ind w:left="720" w:hanging="360"/>
+      </w:pPr>
+    </w:lvl>
+    <w:lvl w:ilvl="1" w:tplc="0C0A0019">
+      <w:start w:val="1"/>
+      <w:numFmt w:val="lowerLetter"/>
+      <w:lvlText w:val="%2."/>
+      <w:lvlJc w:val="left"/>
+      <w:pPr>
+        <w:ind w:left="1440" w:hanging="360"/>
+      </w:pPr>
+    </w:lvl>
+    <w:lvl w:ilvl="2" w:tplc="0C0A0001">
+      <w:start w:val="1"/>
+      <w:numFmt w:val="bullet"/>
+      <w:lvlText w:val=""/>
+      <w:lvlJc w:val="left"/>
+      <w:pPr>
+        <w:ind w:left="2340" w:hanging="360"/>
+      </w:pPr>
+      <w:rPr>
+        <w:rFonts w:ascii="Symbol" w:hAnsi="Symbol" w:hint="default"/>
+      </w:rPr>
+    </w:lvl>
+    <w:lvl w:ilvl="3" w:tplc="0C0A000F" w:tentative="1">
+      <w:start w:val="1"/>
+      <w:numFmt w:val="decimal"/>
+      <w:lvlText w:val="%4."/>
+      <w:lvlJc w:val="left"/>
+      <w:pPr>
+        <w:ind w:left="2880" w:hanging="360"/>
+      </w:pPr>
+    </w:lvl>
+    <w:lvl w:ilvl="4" w:tplc="0C0A0019" w:tentative="1">
+      <w:start w:val="1"/>
+      <w:numFmt w:val="lowerLetter"/>
+      <w:lvlText w:val="%5."/>
+      <w:lvlJc w:val="left"/>
+      <w:pPr>
+        <w:ind w:left="3600" w:hanging="360"/>
+      </w:pPr>
+    </w:lvl>
+    <w:lvl w:ilvl="5" w:tplc="0C0A001B" w:tentative="1">
+      <w:start w:val="1"/>
+      <w:numFmt w:val="lowerRoman"/>
+      <w:lvlText w:val="%6."/>
+      <w:lvlJc w:val="right"/>
+      <w:pPr>
+        <w:ind w:left="4320" w:hanging="180"/>
+      </w:pPr>
+    </w:lvl>
+    <w:lvl w:ilvl="6" w:tplc="0C0A000F" w:tentative="1">
+      <w:start w:val="1"/>
+      <w:numFmt w:val="decimal"/>
+      <w:lvlText w:val="%7."/>
+      <w:lvlJc w:val="left"/>
+      <w:pPr>
+        <w:ind w:left="5040" w:hanging="360"/>
+      </w:pPr>
+    </w:lvl>
+    <w:lvl w:ilvl="7" w:tplc="0C0A0019" w:tentative="1">
+      <w:start w:val="1"/>
+      <w:numFmt w:val="lowerLetter"/>
+      <w:lvlText w:val="%8."/>
+      <w:lvlJc w:val="left"/>
+      <w:pPr>
+        <w:ind w:left="5760" w:hanging="360"/>
+      </w:pPr>
+    </w:lvl>
+    <w:lvl w:ilvl="8" w:tplc="0C0A001B" w:tentative="1">
+      <w:start w:val="1"/>
+      <w:numFmt w:val="lowerRoman"/>
+      <w:lvlText w:val="%9."/>
+      <w:lvlJc w:val="right"/>
+      <w:pPr>
+        <w:ind w:left="6480" w:hanging="180"/>
+      </w:pPr>
+    </w:lvl>
+  </w:abstractNum>
+  <w:abstractNum w:abstractNumId="9">
+    <w:nsid w:val="1C9F3212"/>
+    <w:multiLevelType w:val="hybridMultilevel"/>
+    <w:tmpl w:val="4D2E6DBA"/>
+    <w:lvl w:ilvl="0" w:tplc="0C0A000F">
+      <w:start w:val="1"/>
+      <w:numFmt w:val="decimal"/>
+      <w:lvlText w:val="%1."/>
+      <w:lvlJc w:val="left"/>
+      <w:pPr>
+        <w:ind w:left="720" w:hanging="360"/>
+      </w:pPr>
+    </w:lvl>
+    <w:lvl w:ilvl="1" w:tplc="0C0A0001">
+      <w:start w:val="1"/>
+      <w:numFmt w:val="bullet"/>
+      <w:lvlText w:val=""/>
+      <w:lvlJc w:val="left"/>
+      <w:pPr>
+        <w:ind w:left="1440" w:hanging="360"/>
+      </w:pPr>
+      <w:rPr>
+        <w:rFonts w:ascii="Symbol" w:hAnsi="Symbol" w:hint="default"/>
+      </w:rPr>
+    </w:lvl>
+    <w:lvl w:ilvl="2" w:tplc="0C0A0001">
+      <w:start w:val="1"/>
+      <w:numFmt w:val="bullet"/>
+      <w:lvlText w:val=""/>
+      <w:lvlJc w:val="left"/>
+      <w:pPr>
+        <w:ind w:left="2340" w:hanging="360"/>
+      </w:pPr>
+      <w:rPr>
+        <w:rFonts w:ascii="Symbol" w:hAnsi="Symbol" w:hint="default"/>
+      </w:rPr>
+    </w:lvl>
+    <w:lvl w:ilvl="3" w:tplc="0C0A000F" w:tentative="1">
+      <w:start w:val="1"/>
+      <w:numFmt w:val="decimal"/>
+      <w:lvlText w:val="%4."/>
+      <w:lvlJc w:val="left"/>
+      <w:pPr>
+        <w:ind w:left="2880" w:hanging="360"/>
+      </w:pPr>
+    </w:lvl>
+    <w:lvl w:ilvl="4" w:tplc="0C0A0019" w:tentative="1">
+      <w:start w:val="1"/>
+      <w:numFmt w:val="lowerLetter"/>
+      <w:lvlText w:val="%5."/>
+      <w:lvlJc w:val="left"/>
+      <w:pPr>
+        <w:ind w:left="3600" w:hanging="360"/>
+      </w:pPr>
+    </w:lvl>
+    <w:lvl w:ilvl="5" w:tplc="0C0A001B" w:tentative="1">
+      <w:start w:val="1"/>
+      <w:numFmt w:val="lowerRoman"/>
+      <w:lvlText w:val="%6."/>
+      <w:lvlJc w:val="right"/>
+      <w:pPr>
+        <w:ind w:left="4320" w:hanging="180"/>
+      </w:pPr>
+    </w:lvl>
+    <w:lvl w:ilvl="6" w:tplc="0C0A000F" w:tentative="1">
+      <w:start w:val="1"/>
+      <w:numFmt w:val="decimal"/>
+      <w:lvlText w:val="%7."/>
+      <w:lvlJc w:val="left"/>
+      <w:pPr>
+        <w:ind w:left="5040" w:hanging="360"/>
+      </w:pPr>
+    </w:lvl>
+    <w:lvl w:ilvl="7" w:tplc="0C0A0019" w:tentative="1">
+      <w:start w:val="1"/>
+      <w:numFmt w:val="lowerLetter"/>
+      <w:lvlText w:val="%8."/>
+      <w:lvlJc w:val="left"/>
+      <w:pPr>
+        <w:ind w:left="5760" w:hanging="360"/>
+      </w:pPr>
+    </w:lvl>
+    <w:lvl w:ilvl="8" w:tplc="0C0A001B" w:tentative="1">
+      <w:start w:val="1"/>
+      <w:numFmt w:val="lowerRoman"/>
+      <w:lvlText w:val="%9."/>
+      <w:lvlJc w:val="right"/>
+      <w:pPr>
+        <w:ind w:left="6480" w:hanging="180"/>
+      </w:pPr>
+    </w:lvl>
+  </w:abstractNum>
+  <w:abstractNum w:abstractNumId="10">
     <w:nsid w:val="21BB2A7A"/>
     <w:multiLevelType w:val="hybridMultilevel"/>
     <w:tmpl w:val="78F25C14"/>
@@ -9519,7 +11648,7 @@
       </w:pPr>
     </w:lvl>
   </w:abstractNum>
-  <w:abstractNum w:abstractNumId="6">
+  <w:abstractNum w:abstractNumId="11">
     <w:nsid w:val="23FF1F5A"/>
     <w:multiLevelType w:val="hybridMultilevel"/>
     <w:tmpl w:val="0E9CC094"/>
@@ -9632,7 +11761,7 @@
       </w:rPr>
     </w:lvl>
   </w:abstractNum>
-  <w:abstractNum w:abstractNumId="7">
+  <w:abstractNum w:abstractNumId="12">
     <w:nsid w:val="28B72789"/>
     <w:multiLevelType w:val="hybridMultilevel"/>
     <w:tmpl w:val="EE7CB4D4"/>
@@ -9745,7 +11874,120 @@
       </w:rPr>
     </w:lvl>
   </w:abstractNum>
-  <w:abstractNum w:abstractNumId="8">
+  <w:abstractNum w:abstractNumId="13">
+    <w:nsid w:val="2E5D5E12"/>
+    <w:multiLevelType w:val="hybridMultilevel"/>
+    <w:tmpl w:val="19E848A2"/>
+    <w:lvl w:ilvl="0" w:tplc="0C0A0001">
+      <w:start w:val="1"/>
+      <w:numFmt w:val="bullet"/>
+      <w:lvlText w:val=""/>
+      <w:lvlJc w:val="left"/>
+      <w:pPr>
+        <w:ind w:left="720" w:hanging="360"/>
+      </w:pPr>
+      <w:rPr>
+        <w:rFonts w:ascii="Symbol" w:hAnsi="Symbol" w:hint="default"/>
+      </w:rPr>
+    </w:lvl>
+    <w:lvl w:ilvl="1" w:tplc="0C0A0003" w:tentative="1">
+      <w:start w:val="1"/>
+      <w:numFmt w:val="bullet"/>
+      <w:lvlText w:val="o"/>
+      <w:lvlJc w:val="left"/>
+      <w:pPr>
+        <w:ind w:left="1440" w:hanging="360"/>
+      </w:pPr>
+      <w:rPr>
+        <w:rFonts w:ascii="Courier New" w:hAnsi="Courier New" w:hint="default"/>
+      </w:rPr>
+    </w:lvl>
+    <w:lvl w:ilvl="2" w:tplc="0C0A0005" w:tentative="1">
+      <w:start w:val="1"/>
+      <w:numFmt w:val="bullet"/>
+      <w:lvlText w:val=""/>
+      <w:lvlJc w:val="left"/>
+      <w:pPr>
+        <w:ind w:left="2160" w:hanging="360"/>
+      </w:pPr>
+      <w:rPr>
+        <w:rFonts w:ascii="Wingdings" w:hAnsi="Wingdings" w:hint="default"/>
+      </w:rPr>
+    </w:lvl>
+    <w:lvl w:ilvl="3" w:tplc="0C0A0001" w:tentative="1">
+      <w:start w:val="1"/>
+      <w:numFmt w:val="bullet"/>
+      <w:lvlText w:val=""/>
+      <w:lvlJc w:val="left"/>
+      <w:pPr>
+        <w:ind w:left="2880" w:hanging="360"/>
+      </w:pPr>
+      <w:rPr>
+        <w:rFonts w:ascii="Symbol" w:hAnsi="Symbol" w:hint="default"/>
+      </w:rPr>
+    </w:lvl>
+    <w:lvl w:ilvl="4" w:tplc="0C0A0003" w:tentative="1">
+      <w:start w:val="1"/>
+      <w:numFmt w:val="bullet"/>
+      <w:lvlText w:val="o"/>
+      <w:lvlJc w:val="left"/>
+      <w:pPr>
+        <w:ind w:left="3600" w:hanging="360"/>
+      </w:pPr>
+      <w:rPr>
+        <w:rFonts w:ascii="Courier New" w:hAnsi="Courier New" w:hint="default"/>
+      </w:rPr>
+    </w:lvl>
+    <w:lvl w:ilvl="5" w:tplc="0C0A0005" w:tentative="1">
+      <w:start w:val="1"/>
+      <w:numFmt w:val="bullet"/>
+      <w:lvlText w:val=""/>
+      <w:lvlJc w:val="left"/>
+      <w:pPr>
+        <w:ind w:left="4320" w:hanging="360"/>
+      </w:pPr>
+      <w:rPr>
+        <w:rFonts w:ascii="Wingdings" w:hAnsi="Wingdings" w:hint="default"/>
+      </w:rPr>
+    </w:lvl>
+    <w:lvl w:ilvl="6" w:tplc="0C0A0001" w:tentative="1">
+      <w:start w:val="1"/>
+      <w:numFmt w:val="bullet"/>
+      <w:lvlText w:val=""/>
+      <w:lvlJc w:val="left"/>
+      <w:pPr>
+        <w:ind w:left="5040" w:hanging="360"/>
+      </w:pPr>
+      <w:rPr>
+        <w:rFonts w:ascii="Symbol" w:hAnsi="Symbol" w:hint="default"/>
+      </w:rPr>
+    </w:lvl>
+    <w:lvl w:ilvl="7" w:tplc="0C0A0003" w:tentative="1">
+      <w:start w:val="1"/>
+      <w:numFmt w:val="bullet"/>
+      <w:lvlText w:val="o"/>
+      <w:lvlJc w:val="left"/>
+      <w:pPr>
+        <w:ind w:left="5760" w:hanging="360"/>
+      </w:pPr>
+      <w:rPr>
+        <w:rFonts w:ascii="Courier New" w:hAnsi="Courier New" w:hint="default"/>
+      </w:rPr>
+    </w:lvl>
+    <w:lvl w:ilvl="8" w:tplc="0C0A0005" w:tentative="1">
+      <w:start w:val="1"/>
+      <w:numFmt w:val="bullet"/>
+      <w:lvlText w:val=""/>
+      <w:lvlJc w:val="left"/>
+      <w:pPr>
+        <w:ind w:left="6480" w:hanging="360"/>
+      </w:pPr>
+      <w:rPr>
+        <w:rFonts w:ascii="Wingdings" w:hAnsi="Wingdings" w:hint="default"/>
+      </w:rPr>
+    </w:lvl>
+  </w:abstractNum>
+  <w:abstractNum w:abstractNumId="14">
     <w:nsid w:val="39E41665"/>
     <w:multiLevelType w:val="hybridMultilevel"/>
     <w:tmpl w:val="C15A45F2"/>
@@ -9858,7 +12100,7 @@
       </w:rPr>
     </w:lvl>
   </w:abstractNum>
-  <w:abstractNum w:abstractNumId="9">
+  <w:abstractNum w:abstractNumId="15">
     <w:nsid w:val="3DC55E9D"/>
     <w:multiLevelType w:val="hybridMultilevel"/>
     <w:tmpl w:val="26DC2E60"/>
@@ -9997,7 +12239,7 @@
       </w:rPr>
     </w:lvl>
   </w:abstractNum>
-  <w:abstractNum w:abstractNumId="10">
+  <w:abstractNum w:abstractNumId="16">
     <w:nsid w:val="42255535"/>
     <w:multiLevelType w:val="hybridMultilevel"/>
     <w:tmpl w:val="21BA35AC"/>
@@ -10110,7 +12352,233 @@
       </w:rPr>
     </w:lvl>
   </w:abstractNum>
-  <w:abstractNum w:abstractNumId="11">
+  <w:abstractNum w:abstractNumId="17">
+    <w:nsid w:val="53704754"/>
+    <w:multiLevelType w:val="hybridMultilevel"/>
+    <w:tmpl w:val="2F0A0142"/>
+    <w:lvl w:ilvl="0" w:tplc="0C0A0001">
+      <w:start w:val="1"/>
+      <w:numFmt w:val="bullet"/>
+      <w:lvlText w:val=""/>
+      <w:lvlJc w:val="left"/>
+      <w:pPr>
+        <w:ind w:left="720" w:hanging="360"/>
+      </w:pPr>
+      <w:rPr>
+        <w:rFonts w:ascii="Symbol" w:hAnsi="Symbol" w:hint="default"/>
+      </w:rPr>
+    </w:lvl>
+    <w:lvl w:ilvl="1" w:tplc="0C0A0003" w:tentative="1">
+      <w:start w:val="1"/>
+      <w:numFmt w:val="bullet"/>
+      <w:lvlText w:val="o"/>
+      <w:lvlJc w:val="left"/>
+      <w:pPr>
+        <w:ind w:left="1440" w:hanging="360"/>
+      </w:pPr>
+      <w:rPr>
+        <w:rFonts w:ascii="Courier New" w:hAnsi="Courier New" w:hint="default"/>
+      </w:rPr>
+    </w:lvl>
+    <w:lvl w:ilvl="2" w:tplc="0C0A0005" w:tentative="1">
+      <w:start w:val="1"/>
+      <w:numFmt w:val="bullet"/>
+      <w:lvlText w:val=""/>
+      <w:lvlJc w:val="left"/>
+      <w:pPr>
+        <w:ind w:left="2160" w:hanging="360"/>
+      </w:pPr>
+      <w:rPr>
+        <w:rFonts w:ascii="Wingdings" w:hAnsi="Wingdings" w:hint="default"/>
+      </w:rPr>
+    </w:lvl>
+    <w:lvl w:ilvl="3" w:tplc="0C0A0001" w:tentative="1">
+      <w:start w:val="1"/>
+      <w:numFmt w:val="bullet"/>
+      <w:lvlText w:val=""/>
+      <w:lvlJc w:val="left"/>
+      <w:pPr>
+        <w:ind w:left="2880" w:hanging="360"/>
+      </w:pPr>
+      <w:rPr>
+        <w:rFonts w:ascii="Symbol" w:hAnsi="Symbol" w:hint="default"/>
+      </w:rPr>
+    </w:lvl>
+    <w:lvl w:ilvl="4" w:tplc="0C0A0003" w:tentative="1">
+      <w:start w:val="1"/>
+      <w:numFmt w:val="bullet"/>
+      <w:lvlText w:val="o"/>
+      <w:lvlJc w:val="left"/>
+      <w:pPr>
+        <w:ind w:left="3600" w:hanging="360"/>
+      </w:pPr>
+      <w:rPr>
+        <w:rFonts w:ascii="Courier New" w:hAnsi="Courier New" w:hint="default"/>
+      </w:rPr>
+    </w:lvl>
+    <w:lvl w:ilvl="5" w:tplc="0C0A0005" w:tentative="1">
+      <w:start w:val="1"/>
+      <w:numFmt w:val="bullet"/>
+      <w:lvlText w:val=""/>
+      <w:lvlJc w:val="left"/>
+      <w:pPr>
+        <w:ind w:left="4320" w:hanging="360"/>
+      </w:pPr>
+      <w:rPr>
+        <w:rFonts w:ascii="Wingdings" w:hAnsi="Wingdings" w:hint="default"/>
+      </w:rPr>
+    </w:lvl>
+    <w:lvl w:ilvl="6" w:tplc="0C0A0001" w:tentative="1">
+      <w:start w:val="1"/>
+      <w:numFmt w:val="bullet"/>
+      <w:lvlText w:val=""/>
+      <w:lvlJc w:val="left"/>
+      <w:pPr>
+        <w:ind w:left="5040" w:hanging="360"/>
+      </w:pPr>
+      <w:rPr>
+        <w:rFonts w:ascii="Symbol" w:hAnsi="Symbol" w:hint="default"/>
+      </w:rPr>
+    </w:lvl>
+    <w:lvl w:ilvl="7" w:tplc="0C0A0003" w:tentative="1">
+      <w:start w:val="1"/>
+      <w:numFmt w:val="bullet"/>
+      <w:lvlText w:val="o"/>
+      <w:lvlJc w:val="left"/>
+      <w:pPr>
+        <w:ind w:left="5760" w:hanging="360"/>
+      </w:pPr>
+      <w:rPr>
+        <w:rFonts w:ascii="Courier New" w:hAnsi="Courier New" w:hint="default"/>
+      </w:rPr>
+    </w:lvl>
+    <w:lvl w:ilvl="8" w:tplc="0C0A0005" w:tentative="1">
+      <w:start w:val="1"/>
+      <w:numFmt w:val="bullet"/>
+      <w:lvlText w:val=""/>
+      <w:lvlJc w:val="left"/>
+      <w:pPr>
+        <w:ind w:left="6480" w:hanging="360"/>
+      </w:pPr>
+      <w:rPr>
+        <w:rFonts w:ascii="Wingdings" w:hAnsi="Wingdings" w:hint="default"/>
+      </w:rPr>
+    </w:lvl>
+  </w:abstractNum>
+  <w:abstractNum w:abstractNumId="18">
+    <w:nsid w:val="54396772"/>
+    <w:multiLevelType w:val="hybridMultilevel"/>
+    <w:tmpl w:val="B2F8891C"/>
+    <w:lvl w:ilvl="0" w:tplc="0C0A0001">
+      <w:start w:val="1"/>
+      <w:numFmt w:val="bullet"/>
+      <w:lvlText w:val=""/>
+      <w:lvlJc w:val="left"/>
+      <w:pPr>
+        <w:ind w:left="720" w:hanging="360"/>
+      </w:pPr>
+      <w:rPr>
+        <w:rFonts w:ascii="Symbol" w:hAnsi="Symbol" w:hint="default"/>
+      </w:rPr>
+    </w:lvl>
+    <w:lvl w:ilvl="1" w:tplc="0C0A0003" w:tentative="1">
+      <w:start w:val="1"/>
+      <w:numFmt w:val="bullet"/>
+      <w:lvlText w:val="o"/>
+      <w:lvlJc w:val="left"/>
+      <w:pPr>
+        <w:ind w:left="1440" w:hanging="360"/>
+      </w:pPr>
+      <w:rPr>
+        <w:rFonts w:ascii="Courier New" w:hAnsi="Courier New" w:hint="default"/>
+      </w:rPr>
+    </w:lvl>
+    <w:lvl w:ilvl="2" w:tplc="0C0A0005" w:tentative="1">
+      <w:start w:val="1"/>
+      <w:numFmt w:val="bullet"/>
+      <w:lvlText w:val=""/>
+      <w:lvlJc w:val="left"/>
+      <w:pPr>
+        <w:ind w:left="2160" w:hanging="360"/>
+      </w:pPr>
+      <w:rPr>
+        <w:rFonts w:ascii="Wingdings" w:hAnsi="Wingdings" w:hint="default"/>
+      </w:rPr>
+    </w:lvl>
+    <w:lvl w:ilvl="3" w:tplc="0C0A0001" w:tentative="1">
+      <w:start w:val="1"/>
+      <w:numFmt w:val="bullet"/>
+      <w:lvlText w:val=""/>
+      <w:lvlJc w:val="left"/>
+      <w:pPr>
+        <w:ind w:left="2880" w:hanging="360"/>
+      </w:pPr>
+      <w:rPr>
+        <w:rFonts w:ascii="Symbol" w:hAnsi="Symbol" w:hint="default"/>
+      </w:rPr>
+    </w:lvl>
+    <w:lvl w:ilvl="4" w:tplc="0C0A0003" w:tentative="1">
+      <w:start w:val="1"/>
+      <w:numFmt w:val="bullet"/>
+      <w:lvlText w:val="o"/>
+      <w:lvlJc w:val="left"/>
+      <w:pPr>
+        <w:ind w:left="3600" w:hanging="360"/>
+      </w:pPr>
+      <w:rPr>
+        <w:rFonts w:ascii="Courier New" w:hAnsi="Courier New" w:hint="default"/>
+      </w:rPr>
+    </w:lvl>
+    <w:lvl w:ilvl="5" w:tplc="0C0A0005" w:tentative="1">
+      <w:start w:val="1"/>
+      <w:numFmt w:val="bullet"/>
+      <w:lvlText w:val=""/>
+      <w:lvlJc w:val="left"/>
+      <w:pPr>
+        <w:ind w:left="4320" w:hanging="360"/>
+      </w:pPr>
+      <w:rPr>
+        <w:rFonts w:ascii="Wingdings" w:hAnsi="Wingdings" w:hint="default"/>
+      </w:rPr>
+    </w:lvl>
+    <w:lvl w:ilvl="6" w:tplc="0C0A0001" w:tentative="1">
+      <w:start w:val="1"/>
+      <w:numFmt w:val="bullet"/>
+      <w:lvlText w:val=""/>
+      <w:lvlJc w:val="left"/>
+      <w:pPr>
+        <w:ind w:left="5040" w:hanging="360"/>
+      </w:pPr>
+      <w:rPr>
+        <w:rFonts w:ascii="Symbol" w:hAnsi="Symbol" w:hint="default"/>
+      </w:rPr>
+    </w:lvl>
+    <w:lvl w:ilvl="7" w:tplc="0C0A0003" w:tentative="1">
+      <w:start w:val="1"/>
+      <w:numFmt w:val="bullet"/>
+      <w:lvlText w:val="o"/>
+      <w:lvlJc w:val="left"/>
+      <w:pPr>
+        <w:ind w:left="5760" w:hanging="360"/>
+      </w:pPr>
+      <w:rPr>
+        <w:rFonts w:ascii="Courier New" w:hAnsi="Courier New" w:hint="default"/>
+      </w:rPr>
+    </w:lvl>
+    <w:lvl w:ilvl="8" w:tplc="0C0A0005" w:tentative="1">
+      <w:start w:val="1"/>
+      <w:numFmt w:val="bullet"/>
+      <w:lvlText w:val=""/>
+      <w:lvlJc w:val="left"/>
+      <w:pPr>
+        <w:ind w:left="6480" w:hanging="360"/>
+      </w:pPr>
+      <w:rPr>
+        <w:rFonts w:ascii="Wingdings" w:hAnsi="Wingdings" w:hint="default"/>
+      </w:rPr>
+    </w:lvl>
+  </w:abstractNum>
+  <w:abstractNum w:abstractNumId="19">
     <w:nsid w:val="5EA1142B"/>
     <w:multiLevelType w:val="hybridMultilevel"/>
     <w:tmpl w:val="57303178"/>
@@ -10223,7 +12691,7 @@
       </w:rPr>
     </w:lvl>
   </w:abstractNum>
-  <w:abstractNum w:abstractNumId="12">
+  <w:abstractNum w:abstractNumId="20">
     <w:nsid w:val="67DC3117"/>
     <w:multiLevelType w:val="hybridMultilevel"/>
     <w:tmpl w:val="F0AE0A68"/>
@@ -10336,7 +12804,7 @@
       </w:rPr>
     </w:lvl>
   </w:abstractNum>
-  <w:abstractNum w:abstractNumId="13">
+  <w:abstractNum w:abstractNumId="21">
     <w:nsid w:val="67E57E34"/>
     <w:multiLevelType w:val="hybridMultilevel"/>
     <w:tmpl w:val="D8E8D2E4"/>
@@ -10449,7 +12917,7 @@
       </w:rPr>
     </w:lvl>
   </w:abstractNum>
-  <w:abstractNum w:abstractNumId="14">
+  <w:abstractNum w:abstractNumId="22">
     <w:nsid w:val="6C7F0768"/>
     <w:multiLevelType w:val="hybridMultilevel"/>
     <w:tmpl w:val="C55E34E8"/>
@@ -10562,7 +13030,7 @@
       </w:rPr>
     </w:lvl>
   </w:abstractNum>
-  <w:abstractNum w:abstractNumId="15">
+  <w:abstractNum w:abstractNumId="23">
     <w:nsid w:val="6FC951AD"/>
     <w:multiLevelType w:val="hybridMultilevel"/>
     <w:tmpl w:val="36FE2548"/>
@@ -10675,7 +13143,7 @@
       </w:rPr>
     </w:lvl>
   </w:abstractNum>
-  <w:abstractNum w:abstractNumId="16">
+  <w:abstractNum w:abstractNumId="24">
     <w:nsid w:val="71F2160F"/>
     <w:multiLevelType w:val="hybridMultilevel"/>
     <w:tmpl w:val="D9A04BB6"/>
@@ -10788,7 +13256,7 @@
       </w:rPr>
     </w:lvl>
   </w:abstractNum>
-  <w:abstractNum w:abstractNumId="17">
+  <w:abstractNum w:abstractNumId="25">
     <w:nsid w:val="7630664B"/>
     <w:multiLevelType w:val="hybridMultilevel"/>
     <w:tmpl w:val="1AE8883E"/>
@@ -10874,7 +13342,7 @@
       </w:pPr>
     </w:lvl>
   </w:abstractNum>
-  <w:abstractNum w:abstractNumId="18">
+  <w:abstractNum w:abstractNumId="26">
     <w:nsid w:val="77030C00"/>
     <w:multiLevelType w:val="hybridMultilevel"/>
     <w:tmpl w:val="0B8A21C4"/>
@@ -10988,61 +13456,85 @@
     </w:lvl>
   </w:abstractNum>
   <w:num w:numId="1">
-    <w:abstractNumId w:val="4"/>
+    <w:abstractNumId w:val="7"/>
   </w:num>
   <w:num w:numId="2">
+    <w:abstractNumId w:val="24"/>
+  </w:num>
+  <w:num w:numId="3">
+    <w:abstractNumId w:val="21"/>
+  </w:num>
+  <w:num w:numId="4">
+    <w:abstractNumId w:val="5"/>
+  </w:num>
+  <w:num w:numId="5">
+    <w:abstractNumId w:val="14"/>
+  </w:num>
+  <w:num w:numId="6">
     <w:abstractNumId w:val="16"/>
   </w:num>
-  <w:num w:numId="3">
-    <w:abstractNumId w:val="13"/>
+  <w:num w:numId="7">
+    <w:abstractNumId w:val="12"/>
   </w:num>
-  <w:num w:numId="4">
+  <w:num w:numId="8">
+    <w:abstractNumId w:val="15"/>
+  </w:num>
+  <w:num w:numId="9">
+    <w:abstractNumId w:val="19"/>
+  </w:num>
+  <w:num w:numId="10">
     <w:abstractNumId w:val="3"/>
   </w:num>
-  <w:num w:numId="5">
-    <w:abstractNumId w:val="8"/>
-  </w:num>
-  <w:num w:numId="6">
-    <w:abstractNumId w:val="10"/>
-  </w:num>
-  <w:num w:numId="7">
-    <w:abstractNumId w:val="7"/>
-  </w:num>
-  <w:num w:numId="8">
-    <w:abstractNumId w:val="9"/>
-  </w:num>
-  <w:num w:numId="9">
-    <w:abstractNumId w:val="11"/>
-  </w:num>
-  <w:num w:numId="10">
-    <w:abstractNumId w:val="1"/>
-  </w:num>
   <w:num w:numId="11">
-    <w:abstractNumId w:val="18"/>
+    <w:abstractNumId w:val="26"/>
   </w:num>
   <w:num w:numId="12">
-    <w:abstractNumId w:val="12"/>
+    <w:abstractNumId w:val="20"/>
   </w:num>
   <w:num w:numId="13">
-    <w:abstractNumId w:val="6"/>
+    <w:abstractNumId w:val="11"/>
   </w:num>
   <w:num w:numId="14">
     <w:abstractNumId w:val="0"/>
   </w:num>
   <w:num w:numId="15">
-    <w:abstractNumId w:val="5"/>
+    <w:abstractNumId w:val="10"/>
   </w:num>
   <w:num w:numId="16">
-    <w:abstractNumId w:val="15"/>
+    <w:abstractNumId w:val="23"/>
   </w:num>
   <w:num w:numId="17">
-    <w:abstractNumId w:val="14"/>
+    <w:abstractNumId w:val="22"/>
   </w:num>
   <w:num w:numId="18">
+    <w:abstractNumId w:val="4"/>
+  </w:num>
+  <w:num w:numId="19">
+    <w:abstractNumId w:val="25"/>
+  </w:num>
+  <w:num w:numId="20">
+    <w:abstractNumId w:val="17"/>
+  </w:num>
+  <w:num w:numId="21">
+    <w:abstractNumId w:val="18"/>
+  </w:num>
+  <w:num w:numId="22">
     <w:abstractNumId w:val="2"/>
   </w:num>
-  <w:num w:numId="19">
-    <w:abstractNumId w:val="17"/>
+  <w:num w:numId="23">
+    <w:abstractNumId w:val="6"/>
+  </w:num>
+  <w:num w:numId="24">
+    <w:abstractNumId w:val="13"/>
+  </w:num>
+  <w:num w:numId="25">
+    <w:abstractNumId w:val="8"/>
+  </w:num>
+  <w:num w:numId="26">
+    <w:abstractNumId w:val="9"/>
+  </w:num>
+  <w:num w:numId="27">
+    <w:abstractNumId w:val="1"/>
   </w:num>
 </w:numbering>
 </file>
@@ -12713,14 +15205,35 @@
         </dgm:presLayoutVars>
       </dgm:prSet>
       <dgm:spPr/>
+      <dgm:t>
+        <a:bodyPr/>
+        <a:lstStyle/>
+        <a:p>
+          <a:endParaRPr lang="es-ES"/>
+        </a:p>
+      </dgm:t>
     </dgm:pt>
     <dgm:pt modelId="{F8919C1E-0258-E94E-989A-2F4C344C4963}" type="pres">
       <dgm:prSet presAssocID="{5B03567A-8ACD-4B4B-B452-6ED69FF9187A}" presName="sibTrans" presStyleLbl="sibTrans2D1" presStyleIdx="1" presStyleCnt="2" custScaleX="167592"/>
       <dgm:spPr/>
+      <dgm:t>
+        <a:bodyPr/>
+        <a:lstStyle/>
+        <a:p>
+          <a:endParaRPr lang="es-ES"/>
+        </a:p>
+      </dgm:t>
     </dgm:pt>
     <dgm:pt modelId="{51495EE0-204A-B84C-AACE-6A4A2157A248}" type="pres">
       <dgm:prSet presAssocID="{5B03567A-8ACD-4B4B-B452-6ED69FF9187A}" presName="connectorText" presStyleLbl="sibTrans2D1" presStyleIdx="1" presStyleCnt="2"/>
       <dgm:spPr/>
+      <dgm:t>
+        <a:bodyPr/>
+        <a:lstStyle/>
+        <a:p>
+          <a:endParaRPr lang="es-ES"/>
+        </a:p>
+      </dgm:t>
     </dgm:pt>
     <dgm:pt modelId="{E191E759-3F46-2C43-8588-C5A9DD46AD1B}" type="pres">
       <dgm:prSet presAssocID="{799A7F92-F493-804C-91A1-3106474B787B}" presName="node" presStyleLbl="node1" presStyleIdx="2" presStyleCnt="3" custScaleX="71021" custScaleY="61039">
@@ -12729,20 +15242,27 @@
         </dgm:presLayoutVars>
       </dgm:prSet>
       <dgm:spPr/>
+      <dgm:t>
+        <a:bodyPr/>
+        <a:lstStyle/>
+        <a:p>
+          <a:endParaRPr lang="es-ES"/>
+        </a:p>
+      </dgm:t>
     </dgm:pt>
   </dgm:ptLst>
   <dgm:cxnLst>
-    <dgm:cxn modelId="{24C9A43E-F584-BA43-AACF-71CE9F233558}" srcId="{C1586442-81F1-E849-9621-2AD2C84E8181}" destId="{799A7F92-F493-804C-91A1-3106474B787B}" srcOrd="2" destOrd="0" parTransId="{B4F24FBF-0811-BC4C-94D6-F9A7776896DF}" sibTransId="{0737D980-0A37-4B4A-A2F8-4B3A7AB98BA2}"/>
-    <dgm:cxn modelId="{A725D7C3-262E-1B43-83F4-24EECA4B7AA6}" type="presOf" srcId="{C11D64F6-F805-2B4C-B0E0-6AA986CEFD1E}" destId="{0AD9A828-33CB-624A-B146-5E1D2C70BE52}" srcOrd="0" destOrd="0" presId="urn:microsoft.com/office/officeart/2005/8/layout/process1"/>
     <dgm:cxn modelId="{CB509AC1-2277-CB4D-9761-34738D698CCC}" type="presOf" srcId="{87E5E21D-5140-CD4E-A757-9E2421B76643}" destId="{CFF0E739-F5B3-C749-A5AB-8EC94CD57181}" srcOrd="0" destOrd="0" presId="urn:microsoft.com/office/officeart/2005/8/layout/process1"/>
+    <dgm:cxn modelId="{C8012329-E4A7-6D45-B4BD-09B8862C9D16}" srcId="{C1586442-81F1-E849-9621-2AD2C84E8181}" destId="{C11D64F6-F805-2B4C-B0E0-6AA986CEFD1E}" srcOrd="1" destOrd="0" parTransId="{462DEDBD-3AB7-B547-A174-98BCA909D45F}" sibTransId="{5B03567A-8ACD-4B4B-B452-6ED69FF9187A}"/>
+    <dgm:cxn modelId="{2C63922E-836C-4642-9723-B089BA5A4704}" type="presOf" srcId="{87E5E21D-5140-CD4E-A757-9E2421B76643}" destId="{EE335FE3-4A06-CA45-9901-CFB7F827CB0C}" srcOrd="1" destOrd="0" presId="urn:microsoft.com/office/officeart/2005/8/layout/process1"/>
+    <dgm:cxn modelId="{DDA5654C-98D4-8748-9D20-B3DE51853BE4}" type="presOf" srcId="{5B03567A-8ACD-4B4B-B452-6ED69FF9187A}" destId="{F8919C1E-0258-E94E-989A-2F4C344C4963}" srcOrd="0" destOrd="0" presId="urn:microsoft.com/office/officeart/2005/8/layout/process1"/>
+    <dgm:cxn modelId="{EF1FC228-1750-DD40-8FEF-3AF7282A7A06}" type="presOf" srcId="{799A7F92-F493-804C-91A1-3106474B787B}" destId="{E191E759-3F46-2C43-8588-C5A9DD46AD1B}" srcOrd="0" destOrd="0" presId="urn:microsoft.com/office/officeart/2005/8/layout/process1"/>
     <dgm:cxn modelId="{00EC701E-E0CC-0F43-8138-3401F7CAC929}" type="presOf" srcId="{A19767F5-138B-E14B-8710-598BD7DCC4C0}" destId="{90A70CFB-2543-FB46-A368-53C9C9687205}" srcOrd="0" destOrd="0" presId="urn:microsoft.com/office/officeart/2005/8/layout/process1"/>
     <dgm:cxn modelId="{24B38B59-2AF4-BF4A-B0F3-4392CF57835D}" type="presOf" srcId="{5B03567A-8ACD-4B4B-B452-6ED69FF9187A}" destId="{51495EE0-204A-B84C-AACE-6A4A2157A248}" srcOrd="1" destOrd="0" presId="urn:microsoft.com/office/officeart/2005/8/layout/process1"/>
+    <dgm:cxn modelId="{9D434828-62ED-C74B-913E-556FDEC7D1DF}" type="presOf" srcId="{C1586442-81F1-E849-9621-2AD2C84E8181}" destId="{905D4828-E9EF-2546-A7F9-6BB85426EDB8}" srcOrd="0" destOrd="0" presId="urn:microsoft.com/office/officeart/2005/8/layout/process1"/>
+    <dgm:cxn modelId="{24C9A43E-F584-BA43-AACF-71CE9F233558}" srcId="{C1586442-81F1-E849-9621-2AD2C84E8181}" destId="{799A7F92-F493-804C-91A1-3106474B787B}" srcOrd="2" destOrd="0" parTransId="{B4F24FBF-0811-BC4C-94D6-F9A7776896DF}" sibTransId="{0737D980-0A37-4B4A-A2F8-4B3A7AB98BA2}"/>
     <dgm:cxn modelId="{68DFB57D-F86A-BF41-B156-1B9472E60041}" srcId="{C1586442-81F1-E849-9621-2AD2C84E8181}" destId="{A19767F5-138B-E14B-8710-598BD7DCC4C0}" srcOrd="0" destOrd="0" parTransId="{DB11B8EE-9DF4-B645-A117-177B66D96DCC}" sibTransId="{87E5E21D-5140-CD4E-A757-9E2421B76643}"/>
-    <dgm:cxn modelId="{2C63922E-836C-4642-9723-B089BA5A4704}" type="presOf" srcId="{87E5E21D-5140-CD4E-A757-9E2421B76643}" destId="{EE335FE3-4A06-CA45-9901-CFB7F827CB0C}" srcOrd="1" destOrd="0" presId="urn:microsoft.com/office/officeart/2005/8/layout/process1"/>
-    <dgm:cxn modelId="{DDA5654C-98D4-8748-9D20-B3DE51853BE4}" type="presOf" srcId="{5B03567A-8ACD-4B4B-B452-6ED69FF9187A}" destId="{F8919C1E-0258-E94E-989A-2F4C344C4963}" srcOrd="0" destOrd="0" presId="urn:microsoft.com/office/officeart/2005/8/layout/process1"/>
-    <dgm:cxn modelId="{C8012329-E4A7-6D45-B4BD-09B8862C9D16}" srcId="{C1586442-81F1-E849-9621-2AD2C84E8181}" destId="{C11D64F6-F805-2B4C-B0E0-6AA986CEFD1E}" srcOrd="1" destOrd="0" parTransId="{462DEDBD-3AB7-B547-A174-98BCA909D45F}" sibTransId="{5B03567A-8ACD-4B4B-B452-6ED69FF9187A}"/>
-    <dgm:cxn modelId="{9D434828-62ED-C74B-913E-556FDEC7D1DF}" type="presOf" srcId="{C1586442-81F1-E849-9621-2AD2C84E8181}" destId="{905D4828-E9EF-2546-A7F9-6BB85426EDB8}" srcOrd="0" destOrd="0" presId="urn:microsoft.com/office/officeart/2005/8/layout/process1"/>
-    <dgm:cxn modelId="{EF1FC228-1750-DD40-8FEF-3AF7282A7A06}" type="presOf" srcId="{799A7F92-F493-804C-91A1-3106474B787B}" destId="{E191E759-3F46-2C43-8588-C5A9DD46AD1B}" srcOrd="0" destOrd="0" presId="urn:microsoft.com/office/officeart/2005/8/layout/process1"/>
+    <dgm:cxn modelId="{A725D7C3-262E-1B43-83F4-24EECA4B7AA6}" type="presOf" srcId="{C11D64F6-F805-2B4C-B0E0-6AA986CEFD1E}" destId="{0AD9A828-33CB-624A-B146-5E1D2C70BE52}" srcOrd="0" destOrd="0" presId="urn:microsoft.com/office/officeart/2005/8/layout/process1"/>
     <dgm:cxn modelId="{307BF0B9-4225-6F4F-B726-DCB62CFAF8F5}" type="presParOf" srcId="{905D4828-E9EF-2546-A7F9-6BB85426EDB8}" destId="{90A70CFB-2543-FB46-A368-53C9C9687205}" srcOrd="0" destOrd="0" presId="urn:microsoft.com/office/officeart/2005/8/layout/process1"/>
     <dgm:cxn modelId="{FCBE40E2-4F72-4240-8F09-614492272B67}" type="presParOf" srcId="{905D4828-E9EF-2546-A7F9-6BB85426EDB8}" destId="{CFF0E739-F5B3-C749-A5AB-8EC94CD57181}" srcOrd="1" destOrd="0" presId="urn:microsoft.com/office/officeart/2005/8/layout/process1"/>
     <dgm:cxn modelId="{5D405915-A1A9-514D-9BDC-CDAA0308A42A}" type="presParOf" srcId="{CFF0E739-F5B3-C749-A5AB-8EC94CD57181}" destId="{EE335FE3-4A06-CA45-9901-CFB7F827CB0C}" srcOrd="0" destOrd="0" presId="urn:microsoft.com/office/officeart/2005/8/layout/process1"/>
@@ -14757,7 +17277,7 @@
 </file>
 
 <file path=customXml/itemProps1.xml><?xml version="1.0" encoding="utf-8"?>
-<ds:datastoreItem xmlns:ds="http://schemas.openxmlformats.org/officeDocument/2006/customXml" ds:itemID="{AEFDAA4A-AE9B-0540-B030-B61C53E9AA09}">
+<ds:datastoreItem xmlns:ds="http://schemas.openxmlformats.org/officeDocument/2006/customXml" ds:itemID="{E4F161AF-07CC-3D46-B357-C9CF0E736FE2}">
   <ds:schemaRefs>
     <ds:schemaRef ds:uri="http://schemas.openxmlformats.org/officeDocument/2006/bibliography"/>
   </ds:schemaRefs>

</xml_diff>